<commit_message>
se carga pdf accesible ajustado y videos
</commit_message>
<xml_diff>
--- a/fuentes/233109_CF05_DU.docx
+++ b/fuentes/233109_CF05_DU.docx
@@ -566,7 +566,7 @@
           <w:r>
             <w:fldChar w:fldCharType="separate"/>
           </w:r>
-          <w:hyperlink w:anchor="_Toc138850137" w:history="1">
+          <w:hyperlink w:anchor="_Toc141015236" w:history="1">
             <w:r>
               <w:rPr>
                 <w:rStyle w:val="Hipervnculo"/>
@@ -593,7 +593,7 @@
                 <w:noProof/>
                 <w:webHidden/>
               </w:rPr>
-              <w:instrText xml:space="preserve"> PAGEREF _Toc138850137 \h </w:instrText>
+              <w:instrText xml:space="preserve"> PAGEREF _Toc141015236 \h </w:instrText>
             </w:r>
             <w:r>
               <w:rPr>
@@ -640,7 +640,7 @@
               <w14:ligatures w14:val="none"/>
             </w:rPr>
           </w:pPr>
-          <w:hyperlink w:anchor="_Toc138850138" w:history="1">
+          <w:hyperlink w:anchor="_Toc141015237" w:history="1">
             <w:r>
               <w:rPr>
                 <w:rStyle w:val="Hipervnculo"/>
@@ -685,7 +685,7 @@
                 <w:noProof/>
                 <w:webHidden/>
               </w:rPr>
-              <w:instrText xml:space="preserve"> PAGEREF _Toc138850138 \h </w:instrText>
+              <w:instrText xml:space="preserve"> PAGEREF _Toc141015237 \h </w:instrText>
             </w:r>
             <w:r>
               <w:rPr>
@@ -732,7 +732,7 @@
               <w14:ligatures w14:val="none"/>
             </w:rPr>
           </w:pPr>
-          <w:hyperlink w:anchor="_Toc138850139" w:history="1">
+          <w:hyperlink w:anchor="_Toc141015238" w:history="1">
             <w:r>
               <w:rPr>
                 <w:rStyle w:val="Hipervnculo"/>
@@ -777,7 +777,7 @@
                 <w:noProof/>
                 <w:webHidden/>
               </w:rPr>
-              <w:instrText xml:space="preserve"> PAGEREF _Toc138850139 \h </w:instrText>
+              <w:instrText xml:space="preserve"> PAGEREF _Toc141015238 \h </w:instrText>
             </w:r>
             <w:r>
               <w:rPr>
@@ -824,7 +824,7 @@
               <w14:ligatures w14:val="none"/>
             </w:rPr>
           </w:pPr>
-          <w:hyperlink w:anchor="_Toc138850142" w:history="1">
+          <w:hyperlink w:anchor="_Toc141015241" w:history="1">
             <w:r>
               <w:rPr>
                 <w:rStyle w:val="Hipervnculo"/>
@@ -869,7 +869,7 @@
                 <w:noProof/>
                 <w:webHidden/>
               </w:rPr>
-              <w:instrText xml:space="preserve"> PAGEREF _Toc138850142 \h </w:instrText>
+              <w:instrText xml:space="preserve"> PAGEREF _Toc141015241 \h </w:instrText>
             </w:r>
             <w:r>
               <w:rPr>
@@ -916,7 +916,7 @@
               <w14:ligatures w14:val="none"/>
             </w:rPr>
           </w:pPr>
-          <w:hyperlink w:anchor="_Toc138850143" w:history="1">
+          <w:hyperlink w:anchor="_Toc141015242" w:history="1">
             <w:r>
               <w:rPr>
                 <w:rStyle w:val="Hipervnculo"/>
@@ -940,7 +940,23 @@
                 <w:rStyle w:val="Hipervnculo"/>
                 <w:noProof/>
               </w:rPr>
-              <w:t>Testing y monitoreo de la seguridad digital</w:t>
+              <w:t>“</w:t>
+            </w:r>
+            <w:r>
+              <w:rPr>
+                <w:rStyle w:val="Hipervnculo"/>
+                <w:noProof/>
+                <w:spacing w:val="20"/>
+                <w:lang w:val="en-US"/>
+              </w:rPr>
+              <w:t>Testing</w:t>
+            </w:r>
+            <w:r>
+              <w:rPr>
+                <w:rStyle w:val="Hipervnculo"/>
+                <w:noProof/>
+              </w:rPr>
+              <w:t>” y monitoreo de la seguridad digital</w:t>
             </w:r>
             <w:r>
               <w:rPr>
@@ -961,7 +977,7 @@
                 <w:noProof/>
                 <w:webHidden/>
               </w:rPr>
-              <w:instrText xml:space="preserve"> PAGEREF _Toc138850143 \h </w:instrText>
+              <w:instrText xml:space="preserve"> PAGEREF _Toc141015242 \h </w:instrText>
             </w:r>
             <w:r>
               <w:rPr>
@@ -1008,7 +1024,7 @@
               <w14:ligatures w14:val="none"/>
             </w:rPr>
           </w:pPr>
-          <w:hyperlink w:anchor="_Toc138850144" w:history="1">
+          <w:hyperlink w:anchor="_Toc141015243" w:history="1">
             <w:r>
               <w:rPr>
                 <w:rStyle w:val="Hipervnculo"/>
@@ -1053,7 +1069,7 @@
                 <w:noProof/>
                 <w:webHidden/>
               </w:rPr>
-              <w:instrText xml:space="preserve"> PAGEREF _Toc138850144 \h </w:instrText>
+              <w:instrText xml:space="preserve"> PAGEREF _Toc141015243 \h </w:instrText>
             </w:r>
             <w:r>
               <w:rPr>
@@ -1100,7 +1116,7 @@
               <w14:ligatures w14:val="none"/>
             </w:rPr>
           </w:pPr>
-          <w:hyperlink w:anchor="_Toc138850145" w:history="1">
+          <w:hyperlink w:anchor="_Toc141015244" w:history="1">
             <w:r>
               <w:rPr>
                 <w:rStyle w:val="Hipervnculo"/>
@@ -1145,7 +1161,7 @@
                 <w:noProof/>
                 <w:webHidden/>
               </w:rPr>
-              <w:instrText xml:space="preserve"> PAGEREF _Toc138850145 \h </w:instrText>
+              <w:instrText xml:space="preserve"> PAGEREF _Toc141015244 \h </w:instrText>
             </w:r>
             <w:r>
               <w:rPr>
@@ -1166,6 +1182,98 @@
                 <w:webHidden/>
               </w:rPr>
               <w:t>19</w:t>
+            </w:r>
+            <w:r>
+              <w:rPr>
+                <w:noProof/>
+                <w:webHidden/>
+              </w:rPr>
+              <w:fldChar w:fldCharType="end"/>
+            </w:r>
+          </w:hyperlink>
+        </w:p>
+        <w:p>
+          <w:pPr>
+            <w:pStyle w:val="TDC2"/>
+            <w:tabs>
+              <w:tab w:val="left" w:pos="1760"/>
+              <w:tab w:val="right" w:leader="dot" w:pos="9962"/>
+            </w:tabs>
+            <w:rPr>
+              <w:rFonts w:eastAsiaTheme="minorEastAsia"/>
+              <w:noProof/>
+              <w:kern w:val="0"/>
+              <w:sz w:val="22"/>
+              <w:lang w:eastAsia="es-CO"/>
+              <w14:ligatures w14:val="none"/>
+            </w:rPr>
+          </w:pPr>
+          <w:hyperlink w:anchor="_Toc141015247" w:history="1">
+            <w:r>
+              <w:rPr>
+                <w:rStyle w:val="Hipervnculo"/>
+                <w:noProof/>
+              </w:rPr>
+              <w:t>2.3.</w:t>
+            </w:r>
+            <w:r>
+              <w:rPr>
+                <w:rFonts w:eastAsiaTheme="minorEastAsia"/>
+                <w:noProof/>
+                <w:kern w:val="0"/>
+                <w:sz w:val="22"/>
+                <w:lang w:eastAsia="es-CO"/>
+                <w14:ligatures w14:val="none"/>
+              </w:rPr>
+              <w:tab/>
+            </w:r>
+            <w:r>
+              <w:rPr>
+                <w:rStyle w:val="Hipervnculo"/>
+                <w:noProof/>
+              </w:rPr>
+              <w:t>“Software”</w:t>
+            </w:r>
+            <w:r>
+              <w:rPr>
+                <w:noProof/>
+                <w:webHidden/>
+              </w:rPr>
+              <w:tab/>
+            </w:r>
+            <w:r>
+              <w:rPr>
+                <w:noProof/>
+                <w:webHidden/>
+              </w:rPr>
+              <w:fldChar w:fldCharType="begin"/>
+            </w:r>
+            <w:r>
+              <w:rPr>
+                <w:noProof/>
+                <w:webHidden/>
+              </w:rPr>
+              <w:instrText xml:space="preserve"> PAGEREF _Toc141015247 \h </w:instrText>
+            </w:r>
+            <w:r>
+              <w:rPr>
+                <w:noProof/>
+                <w:webHidden/>
+              </w:rPr>
+            </w:r>
+            <w:r>
+              <w:rPr>
+                <w:noProof/>
+                <w:webHidden/>
+              </w:rPr>
+              <w:fldChar w:fldCharType="separate"/>
+            </w:r>
+            <w:r>
+              <w:rPr>
+                <w:noProof/>
+                <w:webHidden/>
+              </w:rPr>
+              <w:t>24</w:t>
             </w:r>
             <w:r>
               <w:rPr>
@@ -1192,7 +1300,7 @@
               <w14:ligatures w14:val="none"/>
             </w:rPr>
           </w:pPr>
-          <w:hyperlink w:anchor="_Toc138850149" w:history="1">
+          <w:hyperlink w:anchor="_Toc141015248" w:history="1">
             <w:r>
               <w:rPr>
                 <w:rStyle w:val="Hipervnculo"/>
@@ -1216,7 +1324,23 @@
                 <w:rStyle w:val="Hipervnculo"/>
                 <w:noProof/>
               </w:rPr>
-              <w:t>Fundamentos de SIEM – “Security Information and Event Management”</w:t>
+              <w:t>Fundamentos de SIEM – “</w:t>
+            </w:r>
+            <w:r>
+              <w:rPr>
+                <w:rStyle w:val="Hipervnculo"/>
+                <w:noProof/>
+                <w:spacing w:val="20"/>
+                <w:lang w:val="en-US"/>
+              </w:rPr>
+              <w:t>Security Information and Event Management</w:t>
+            </w:r>
+            <w:r>
+              <w:rPr>
+                <w:rStyle w:val="Hipervnculo"/>
+                <w:noProof/>
+              </w:rPr>
+              <w:t>”</w:t>
             </w:r>
             <w:r>
               <w:rPr>
@@ -1237,7 +1361,7 @@
                 <w:noProof/>
                 <w:webHidden/>
               </w:rPr>
-              <w:instrText xml:space="preserve"> PAGEREF _Toc138850149 \h </w:instrText>
+              <w:instrText xml:space="preserve"> PAGEREF _Toc141015248 \h </w:instrText>
             </w:r>
             <w:r>
               <w:rPr>
@@ -1284,7 +1408,7 @@
               <w14:ligatures w14:val="none"/>
             </w:rPr>
           </w:pPr>
-          <w:hyperlink w:anchor="_Toc138850150" w:history="1">
+          <w:hyperlink w:anchor="_Toc141015249" w:history="1">
             <w:r>
               <w:rPr>
                 <w:rStyle w:val="Hipervnculo"/>
@@ -1329,7 +1453,7 @@
                 <w:noProof/>
                 <w:webHidden/>
               </w:rPr>
-              <w:instrText xml:space="preserve"> PAGEREF _Toc138850150 \h </w:instrText>
+              <w:instrText xml:space="preserve"> PAGEREF _Toc141015249 \h </w:instrText>
             </w:r>
             <w:r>
               <w:rPr>
@@ -1376,7 +1500,7 @@
               <w14:ligatures w14:val="none"/>
             </w:rPr>
           </w:pPr>
-          <w:hyperlink w:anchor="_Toc138850151" w:history="1">
+          <w:hyperlink w:anchor="_Toc141015250" w:history="1">
             <w:r>
               <w:rPr>
                 <w:rStyle w:val="Hipervnculo"/>
@@ -1421,7 +1545,7 @@
                 <w:noProof/>
                 <w:webHidden/>
               </w:rPr>
-              <w:instrText xml:space="preserve"> PAGEREF _Toc138850151 \h </w:instrText>
+              <w:instrText xml:space="preserve"> PAGEREF _Toc141015250 \h </w:instrText>
             </w:r>
             <w:r>
               <w:rPr>
@@ -1468,7 +1592,7 @@
               <w14:ligatures w14:val="none"/>
             </w:rPr>
           </w:pPr>
-          <w:hyperlink w:anchor="_Toc138850152" w:history="1">
+          <w:hyperlink w:anchor="_Toc141015251" w:history="1">
             <w:r>
               <w:rPr>
                 <w:rStyle w:val="Hipervnculo"/>
@@ -1513,7 +1637,7 @@
                 <w:noProof/>
                 <w:webHidden/>
               </w:rPr>
-              <w:instrText xml:space="preserve"> PAGEREF _Toc138850152 \h </w:instrText>
+              <w:instrText xml:space="preserve"> PAGEREF _Toc141015251 \h </w:instrText>
             </w:r>
             <w:r>
               <w:rPr>
@@ -1560,7 +1684,7 @@
               <w14:ligatures w14:val="none"/>
             </w:rPr>
           </w:pPr>
-          <w:hyperlink w:anchor="_Toc138850153" w:history="1">
+          <w:hyperlink w:anchor="_Toc141015252" w:history="1">
             <w:r>
               <w:rPr>
                 <w:rStyle w:val="Hipervnculo"/>
@@ -1582,18 +1706,43 @@
             <w:r>
               <w:rPr>
                 <w:rStyle w:val="Hipervnculo"/>
+                <w:noProof/>
+              </w:rPr>
+              <w:t>Fundamentos de</w:t>
+            </w:r>
+            <w:r>
+              <w:rPr>
+                <w:rStyle w:val="Hipervnculo"/>
                 <w:i/>
                 <w:iCs/>
                 <w:noProof/>
               </w:rPr>
-              <w:t>Fundamentos de SOC</w:t>
+              <w:t xml:space="preserve"> SOC</w:t>
             </w:r>
             <w:r>
               <w:rPr>
                 <w:rStyle w:val="Hipervnculo"/>
                 <w:noProof/>
               </w:rPr>
-              <w:t xml:space="preserve"> - Security Operation Center</w:t>
+              <w:t xml:space="preserve"> – “</w:t>
+            </w:r>
+            <w:r>
+              <w:rPr>
+                <w:rStyle w:val="Hipervnculo"/>
+                <w:noProof/>
+                <w:spacing w:val="20"/>
+                <w:lang w:val="en-US"/>
+              </w:rPr>
+              <w:t>Security Operation Center</w:t>
+            </w:r>
+            <w:r>
+              <w:rPr>
+                <w:rStyle w:val="Hipervnculo"/>
+                <w:i/>
+                <w:iCs/>
+                <w:noProof/>
+              </w:rPr>
+              <w:t>”</w:t>
             </w:r>
             <w:r>
               <w:rPr>
@@ -1614,7 +1763,7 @@
                 <w:noProof/>
                 <w:webHidden/>
               </w:rPr>
-              <w:instrText xml:space="preserve"> PAGEREF _Toc138850153 \h </w:instrText>
+              <w:instrText xml:space="preserve"> PAGEREF _Toc141015252 \h </w:instrText>
             </w:r>
             <w:r>
               <w:rPr>
@@ -1661,7 +1810,7 @@
               <w14:ligatures w14:val="none"/>
             </w:rPr>
           </w:pPr>
-          <w:hyperlink w:anchor="_Toc138850154" w:history="1">
+          <w:hyperlink w:anchor="_Toc141015253" w:history="1">
             <w:r>
               <w:rPr>
                 <w:rStyle w:val="Hipervnculo"/>
@@ -1706,7 +1855,7 @@
                 <w:noProof/>
                 <w:webHidden/>
               </w:rPr>
-              <w:instrText xml:space="preserve"> PAGEREF _Toc138850154 \h </w:instrText>
+              <w:instrText xml:space="preserve"> PAGEREF _Toc141015253 \h </w:instrText>
             </w:r>
             <w:r>
               <w:rPr>
@@ -1753,7 +1902,7 @@
               <w14:ligatures w14:val="none"/>
             </w:rPr>
           </w:pPr>
-          <w:hyperlink w:anchor="_Toc138850155" w:history="1">
+          <w:hyperlink w:anchor="_Toc141015254" w:history="1">
             <w:r>
               <w:rPr>
                 <w:rStyle w:val="Hipervnculo"/>
@@ -1798,7 +1947,7 @@
                 <w:noProof/>
                 <w:webHidden/>
               </w:rPr>
-              <w:instrText xml:space="preserve"> PAGEREF _Toc138850155 \h </w:instrText>
+              <w:instrText xml:space="preserve"> PAGEREF _Toc141015254 \h </w:instrText>
             </w:r>
             <w:r>
               <w:rPr>
@@ -1845,7 +1994,7 @@
               <w14:ligatures w14:val="none"/>
             </w:rPr>
           </w:pPr>
-          <w:hyperlink w:anchor="_Toc138850156" w:history="1">
+          <w:hyperlink w:anchor="_Toc141015255" w:history="1">
             <w:r>
               <w:rPr>
                 <w:rStyle w:val="Hipervnculo"/>
@@ -1869,7 +2018,23 @@
                 <w:rStyle w:val="Hipervnculo"/>
                 <w:noProof/>
               </w:rPr>
-              <w:t>Técnicas de recopilación de información (Information gathering)</w:t>
+              <w:t>Técnicas de recopilación de información (“</w:t>
+            </w:r>
+            <w:r>
+              <w:rPr>
+                <w:rStyle w:val="Hipervnculo"/>
+                <w:noProof/>
+                <w:spacing w:val="20"/>
+                <w:lang w:val="en-US"/>
+              </w:rPr>
+              <w:t>Information gathering</w:t>
+            </w:r>
+            <w:r>
+              <w:rPr>
+                <w:rStyle w:val="Hipervnculo"/>
+                <w:noProof/>
+              </w:rPr>
+              <w:t>”)</w:t>
             </w:r>
             <w:r>
               <w:rPr>
@@ -1890,7 +2055,7 @@
                 <w:noProof/>
                 <w:webHidden/>
               </w:rPr>
-              <w:instrText xml:space="preserve"> PAGEREF _Toc138850156 \h </w:instrText>
+              <w:instrText xml:space="preserve"> PAGEREF _Toc141015255 \h </w:instrText>
             </w:r>
             <w:r>
               <w:rPr>
@@ -1937,7 +2102,7 @@
               <w14:ligatures w14:val="none"/>
             </w:rPr>
           </w:pPr>
-          <w:hyperlink w:anchor="_Toc138850157" w:history="1">
+          <w:hyperlink w:anchor="_Toc141015256" w:history="1">
             <w:r>
               <w:rPr>
                 <w:rStyle w:val="Hipervnculo"/>
@@ -1982,7 +2147,7 @@
                 <w:noProof/>
                 <w:webHidden/>
               </w:rPr>
-              <w:instrText xml:space="preserve"> PAGEREF _Toc138850157 \h </w:instrText>
+              <w:instrText xml:space="preserve"> PAGEREF _Toc141015256 \h </w:instrText>
             </w:r>
             <w:r>
               <w:rPr>
@@ -2029,7 +2194,7 @@
               <w14:ligatures w14:val="none"/>
             </w:rPr>
           </w:pPr>
-          <w:hyperlink w:anchor="_Toc138850158" w:history="1">
+          <w:hyperlink w:anchor="_Toc141015257" w:history="1">
             <w:r>
               <w:rPr>
                 <w:rStyle w:val="Hipervnculo"/>
@@ -2074,7 +2239,7 @@
                 <w:noProof/>
                 <w:webHidden/>
               </w:rPr>
-              <w:instrText xml:space="preserve"> PAGEREF _Toc138850158 \h </w:instrText>
+              <w:instrText xml:space="preserve"> PAGEREF _Toc141015257 \h </w:instrText>
             </w:r>
             <w:r>
               <w:rPr>
@@ -2094,7 +2259,7 @@
                 <w:noProof/>
                 <w:webHidden/>
               </w:rPr>
-              <w:t>36</w:t>
+              <w:t>37</w:t>
             </w:r>
             <w:r>
               <w:rPr>
@@ -2121,7 +2286,7 @@
               <w14:ligatures w14:val="none"/>
             </w:rPr>
           </w:pPr>
-          <w:hyperlink w:anchor="_Toc138850159" w:history="1">
+          <w:hyperlink w:anchor="_Toc141015258" w:history="1">
             <w:r>
               <w:rPr>
                 <w:rStyle w:val="Hipervnculo"/>
@@ -2166,7 +2331,7 @@
                 <w:noProof/>
                 <w:webHidden/>
               </w:rPr>
-              <w:instrText xml:space="preserve"> PAGEREF _Toc138850159 \h </w:instrText>
+              <w:instrText xml:space="preserve"> PAGEREF _Toc141015258 \h </w:instrText>
             </w:r>
             <w:r>
               <w:rPr>
@@ -2186,7 +2351,7 @@
                 <w:noProof/>
                 <w:webHidden/>
               </w:rPr>
-              <w:t>38</w:t>
+              <w:t>40</w:t>
             </w:r>
             <w:r>
               <w:rPr>
@@ -2212,7 +2377,7 @@
               <w14:ligatures w14:val="none"/>
             </w:rPr>
           </w:pPr>
-          <w:hyperlink w:anchor="_Toc138850160" w:history="1">
+          <w:hyperlink w:anchor="_Toc141015259" w:history="1">
             <w:r>
               <w:rPr>
                 <w:rStyle w:val="Hipervnculo"/>
@@ -2239,7 +2404,7 @@
                 <w:noProof/>
                 <w:webHidden/>
               </w:rPr>
-              <w:instrText xml:space="preserve"> PAGEREF _Toc138850160 \h </w:instrText>
+              <w:instrText xml:space="preserve"> PAGEREF _Toc141015259 \h </w:instrText>
             </w:r>
             <w:r>
               <w:rPr>
@@ -2259,7 +2424,7 @@
                 <w:noProof/>
                 <w:webHidden/>
               </w:rPr>
-              <w:t>40</w:t>
+              <w:t>41</w:t>
             </w:r>
             <w:r>
               <w:rPr>
@@ -2285,7 +2450,7 @@
               <w14:ligatures w14:val="none"/>
             </w:rPr>
           </w:pPr>
-          <w:hyperlink w:anchor="_Toc138850161" w:history="1">
+          <w:hyperlink w:anchor="_Toc141015260" w:history="1">
             <w:r>
               <w:rPr>
                 <w:rStyle w:val="Hipervnculo"/>
@@ -2312,7 +2477,7 @@
                 <w:noProof/>
                 <w:webHidden/>
               </w:rPr>
-              <w:instrText xml:space="preserve"> PAGEREF _Toc138850161 \h </w:instrText>
+              <w:instrText xml:space="preserve"> PAGEREF _Toc141015260 \h </w:instrText>
             </w:r>
             <w:r>
               <w:rPr>
@@ -2332,7 +2497,7 @@
                 <w:noProof/>
                 <w:webHidden/>
               </w:rPr>
-              <w:t>41</w:t>
+              <w:t>42</w:t>
             </w:r>
             <w:r>
               <w:rPr>
@@ -2358,7 +2523,7 @@
               <w14:ligatures w14:val="none"/>
             </w:rPr>
           </w:pPr>
-          <w:hyperlink w:anchor="_Toc138850162" w:history="1">
+          <w:hyperlink w:anchor="_Toc141015261" w:history="1">
             <w:r>
               <w:rPr>
                 <w:rStyle w:val="Hipervnculo"/>
@@ -2385,7 +2550,7 @@
                 <w:noProof/>
                 <w:webHidden/>
               </w:rPr>
-              <w:instrText xml:space="preserve"> PAGEREF _Toc138850162 \h </w:instrText>
+              <w:instrText xml:space="preserve"> PAGEREF _Toc141015261 \h </w:instrText>
             </w:r>
             <w:r>
               <w:rPr>
@@ -2405,7 +2570,7 @@
                 <w:noProof/>
                 <w:webHidden/>
               </w:rPr>
-              <w:t>42</w:t>
+              <w:t>43</w:t>
             </w:r>
             <w:r>
               <w:rPr>
@@ -2431,7 +2596,7 @@
               <w14:ligatures w14:val="none"/>
             </w:rPr>
           </w:pPr>
-          <w:hyperlink w:anchor="_Toc138850163" w:history="1">
+          <w:hyperlink w:anchor="_Toc141015262" w:history="1">
             <w:r>
               <w:rPr>
                 <w:rStyle w:val="Hipervnculo"/>
@@ -2458,7 +2623,7 @@
                 <w:noProof/>
                 <w:webHidden/>
               </w:rPr>
-              <w:instrText xml:space="preserve"> PAGEREF _Toc138850163 \h </w:instrText>
+              <w:instrText xml:space="preserve"> PAGEREF _Toc141015262 \h </w:instrText>
             </w:r>
             <w:r>
               <w:rPr>
@@ -2478,7 +2643,7 @@
                 <w:noProof/>
                 <w:webHidden/>
               </w:rPr>
-              <w:t>43</w:t>
+              <w:t>44</w:t>
             </w:r>
             <w:r>
               <w:rPr>
@@ -2504,7 +2669,7 @@
               <w14:ligatures w14:val="none"/>
             </w:rPr>
           </w:pPr>
-          <w:hyperlink w:anchor="_Toc138850164" w:history="1">
+          <w:hyperlink w:anchor="_Toc141015263" w:history="1">
             <w:r>
               <w:rPr>
                 <w:rStyle w:val="Hipervnculo"/>
@@ -2531,7 +2696,7 @@
                 <w:noProof/>
                 <w:webHidden/>
               </w:rPr>
-              <w:instrText xml:space="preserve"> PAGEREF _Toc138850164 \h </w:instrText>
+              <w:instrText xml:space="preserve"> PAGEREF _Toc141015263 \h </w:instrText>
             </w:r>
             <w:r>
               <w:rPr>
@@ -2551,7 +2716,7 @@
                 <w:noProof/>
                 <w:webHidden/>
               </w:rPr>
-              <w:t>44</w:t>
+              <w:t>45</w:t>
             </w:r>
             <w:r>
               <w:rPr>
@@ -2597,7 +2762,7 @@
       <w:pPr>
         <w:pStyle w:val="Titulosgenerales"/>
       </w:pPr>
-      <w:bookmarkStart w:id="0" w:name="_Toc138850137"/>
+      <w:bookmarkStart w:id="0" w:name="_Toc141015236"/>
       <w:r>
         <w:lastRenderedPageBreak/>
         <w:t>Introducción</w:t>
@@ -2805,12 +2970,10 @@
           </w:p>
           <w:p>
             <w:r>
-              <w:t>Y los profesionales de la seguridad no sólo protegen los activos de la empresa, sino que contribuyen a su éxito financiero y competitivo.</w:t>
-            </w:r>
-          </w:p>
-          <w:p>
-            <w:r>
-              <w:t>La información sobre el funcionamiento de la seguridad informática será más relevante a nivel global y estratégico.</w:t>
+              <w:t xml:space="preserve">Por ello, </w:t>
+            </w:r>
+            <w:r>
+              <w:t>los profesionales de la seguridad no sólo protegen los activos de la empresa, sino que contribuyen a su éxito financiero y competitivo.</w:t>
             </w:r>
           </w:p>
         </w:tc>
@@ -2830,7 +2993,7 @@
       <w:pPr>
         <w:pStyle w:val="Ttulo1"/>
       </w:pPr>
-      <w:bookmarkStart w:id="1" w:name="_Toc138850138"/>
+      <w:bookmarkStart w:id="1" w:name="_Toc141015237"/>
       <w:r>
         <w:lastRenderedPageBreak/>
         <w:t>Métodos de métricas e indicadores de monitoreo</w:t>
@@ -3061,7 +3224,7 @@
       <w:pPr>
         <w:pStyle w:val="Ttulo2"/>
       </w:pPr>
-      <w:bookmarkStart w:id="2" w:name="_Toc138850139"/>
+      <w:bookmarkStart w:id="2" w:name="_Toc141015238"/>
       <w:r>
         <w:t>Características</w:t>
       </w:r>
@@ -3139,11 +3302,13 @@
       </w:pPr>
       <w:bookmarkStart w:id="3" w:name="_Toc138846917"/>
       <w:bookmarkStart w:id="4" w:name="_Toc138850140"/>
+      <w:bookmarkStart w:id="5" w:name="_Toc141015239"/>
       <w:r>
         <w:t>Utilizar la matriz para crear un prototipo de nuevas evaluaciones de riesgos</w:t>
       </w:r>
       <w:bookmarkEnd w:id="3"/>
       <w:bookmarkEnd w:id="4"/>
+      <w:bookmarkEnd w:id="5"/>
     </w:p>
     <w:p>
       <w:r>
@@ -3178,13 +3343,15 @@
       <w:pPr>
         <w:pStyle w:val="Ttulo3"/>
       </w:pPr>
-      <w:bookmarkStart w:id="5" w:name="_Toc138846918"/>
-      <w:bookmarkStart w:id="6" w:name="_Toc138850141"/>
+      <w:bookmarkStart w:id="6" w:name="_Toc138846918"/>
+      <w:bookmarkStart w:id="7" w:name="_Toc138850141"/>
+      <w:bookmarkStart w:id="8" w:name="_Toc141015240"/>
       <w:r>
         <w:t>Medir las diferencias de acuerdo</w:t>
       </w:r>
-      <w:bookmarkEnd w:id="5"/>
       <w:bookmarkEnd w:id="6"/>
+      <w:bookmarkEnd w:id="7"/>
+      <w:bookmarkEnd w:id="8"/>
     </w:p>
     <w:p>
       <w:r>
@@ -3201,11 +3368,11 @@
       <w:pPr>
         <w:pStyle w:val="Ttulo2"/>
       </w:pPr>
-      <w:bookmarkStart w:id="7" w:name="_Toc138850142"/>
+      <w:bookmarkStart w:id="9" w:name="_Toc141015241"/>
       <w:r>
         <w:t>Tipos</w:t>
       </w:r>
-      <w:bookmarkEnd w:id="7"/>
+      <w:bookmarkEnd w:id="9"/>
     </w:p>
     <w:p>
       <w:pPr>
@@ -3622,7 +3789,7 @@
       <w:pPr>
         <w:pStyle w:val="Ttulo1"/>
       </w:pPr>
-      <w:bookmarkStart w:id="8" w:name="_Toc138850143"/>
+      <w:bookmarkStart w:id="10" w:name="_Toc141015242"/>
       <w:r>
         <w:lastRenderedPageBreak/>
         <w:t>“</w:t>
@@ -3639,7 +3806,7 @@
       <w:r>
         <w:t> y monitoreo de la seguridad digital</w:t>
       </w:r>
-      <w:bookmarkEnd w:id="8"/>
+      <w:bookmarkEnd w:id="10"/>
     </w:p>
     <w:p>
       <w:pPr>
@@ -3793,6 +3960,25 @@
         <w:rPr>
           <w:lang w:val="es-419" w:eastAsia="es-CO"/>
         </w:rPr>
+        <w:t xml:space="preserve">La evaluación de controles de seguridad, en tanto procedimiento sistemático, establece no solo objetivos de la evaluación misma, sino también métodos de aplicación. </w:t>
+      </w:r>
+      <w:r>
+        <w:rPr>
+          <w:lang w:val="es-419" w:eastAsia="es-CO"/>
+        </w:rPr>
+        <w:t>El control de la seguridad aporta resultados de evaluación que evidencian, o no, la eficacia del control.</w:t>
+      </w:r>
+    </w:p>
+    <w:p>
+      <w:pPr>
+        <w:rPr>
+          <w:lang w:val="es-419" w:eastAsia="es-CO"/>
+        </w:rPr>
+      </w:pPr>
+      <w:r>
+        <w:rPr>
+          <w:lang w:val="es-419" w:eastAsia="es-CO"/>
+        </w:rPr>
         <w:t>Los objetos de evaluación identifican los elementos específicos que se evalúan e incluyen especificaciones, mecanismos, actividades e individuos</w:t>
       </w:r>
       <w:r>
@@ -3889,6 +4075,7 @@
           <w:bCs/>
           <w:lang w:val="es-419" w:eastAsia="es-CO"/>
         </w:rPr>
+        <w:lastRenderedPageBreak/>
         <w:t>Actividades</w:t>
       </w:r>
       <w:r>
@@ -3915,7 +4102,6 @@
           <w:bCs/>
           <w:lang w:val="es-419" w:eastAsia="es-CO"/>
         </w:rPr>
-        <w:lastRenderedPageBreak/>
         <w:t>Individuos</w:t>
       </w:r>
       <w:r>
@@ -3973,9 +4159,9 @@
           <w:lang w:val="es-419" w:eastAsia="es-CO"/>
         </w:rPr>
         <w:drawing>
-          <wp:inline distT="0" distB="0" distL="0" distR="0" wp14:anchorId="1BD0DE94" wp14:editId="51709312">
-            <wp:extent cx="4905553" cy="4486275"/>
-            <wp:effectExtent l="0" t="0" r="9525" b="0"/>
+          <wp:inline distT="0" distB="0" distL="0" distR="0" wp14:anchorId="1BD0DE94" wp14:editId="7A912A1F">
+            <wp:extent cx="4038600" cy="3693420"/>
+            <wp:effectExtent l="0" t="0" r="0" b="2540"/>
             <wp:docPr id="6" name="Imagen 6" descr="La imagen presenta el proceso de los sistemas de información de confiabilidad."/>
             <wp:cNvGraphicFramePr>
               <a:graphicFrameLocks xmlns:a="http://schemas.openxmlformats.org/drawingml/2006/main" noChangeAspect="1"/>
@@ -4005,7 +4191,7 @@
                   <pic:spPr bwMode="auto">
                     <a:xfrm>
                       <a:off x="0" y="0"/>
-                      <a:ext cx="4962903" cy="4538723"/>
+                      <a:ext cx="4100635" cy="3750153"/>
                     </a:xfrm>
                     <a:prstGeom prst="rect">
                       <a:avLst/>
@@ -4039,14 +4225,27 @@
     </w:p>
     <w:p>
       <w:pPr>
+        <w:rPr>
+          <w:lang w:val="es-419" w:eastAsia="es-CO"/>
+        </w:rPr>
+      </w:pPr>
+      <w:r>
+        <w:rPr>
+          <w:lang w:val="es-419" w:eastAsia="es-CO"/>
+        </w:rPr>
+        <w:lastRenderedPageBreak/>
+        <w:t>La integridad de los sistemas de información, traduce la capacidad de seguridad de una organización. Tal seguridad supone medidas de confianza, acciones de desarrollo y acciones operativas. Mediante artefactos de desarrollo, pruebas e informes, se fortalece permanentemente la seguridad y se preserva la integridad de los sistemas de información.</w:t>
+      </w:r>
+    </w:p>
+    <w:p>
+      <w:pPr>
         <w:pStyle w:val="Ttulo2"/>
       </w:pPr>
-      <w:bookmarkStart w:id="9" w:name="_Toc138850144"/>
-      <w:r>
-        <w:lastRenderedPageBreak/>
+      <w:bookmarkStart w:id="11" w:name="_Toc141015243"/>
+      <w:r>
         <w:t>Tipos</w:t>
       </w:r>
-      <w:bookmarkEnd w:id="9"/>
+      <w:bookmarkEnd w:id="11"/>
     </w:p>
     <w:p>
       <w:pPr>
@@ -4180,7 +4379,14 @@
         <w:rPr>
           <w:lang w:val="es-419" w:eastAsia="es-CO"/>
         </w:rPr>
-        <w:t xml:space="preserve">: primera visita de verificación del estado del sistema y de los equipos, objetivo primordial para identificar áreas potenciales de preocupación o sospecha. </w:t>
+        <w:t xml:space="preserve">: primera visita de verificación del estado del sistema y de los equipos, objetivo primordial para identificar áreas potenciales de </w:t>
+      </w:r>
+      <w:r>
+        <w:rPr>
+          <w:lang w:val="es-419" w:eastAsia="es-CO"/>
+        </w:rPr>
+        <w:lastRenderedPageBreak/>
+        <w:t xml:space="preserve">preocupación o sospecha. </w:t>
       </w:r>
       <w:r>
         <w:rPr>
@@ -4240,14 +4446,7 @@
         <w:rPr>
           <w:lang w:val="es-419" w:eastAsia="es-CO"/>
         </w:rPr>
-        <w:t xml:space="preserve">esarrollar el Plan de Evaluación de Seguridad (SAP) que define los pasos, herramientas y técnicas de revisión que se aplicarán durante la evaluación. También se definen las Reglas de Compromiso (ROE) para toda </w:t>
-      </w:r>
-      <w:r>
-        <w:rPr>
-          <w:lang w:val="es-419" w:eastAsia="es-CO"/>
-        </w:rPr>
-        <w:lastRenderedPageBreak/>
-        <w:t>la evaluación, incluyendo la realización de cualquier prueba externa, entrevistas e inspecciones según lo requerido por la organización.</w:t>
+        <w:t>esarrollar el Plan de Evaluación de Seguridad (SAP) que define los pasos, herramientas y técnicas de revisión que se aplicarán durante la evaluación. También se definen las Reglas de Compromiso (ROE) para toda la evaluación, incluyendo la realización de cualquier prueba externa, entrevistas e inspecciones según lo requerido por la organización.</w:t>
       </w:r>
     </w:p>
     <w:p>
@@ -4411,6 +4610,7 @@
           <w:bCs/>
           <w:lang w:val="es-419" w:eastAsia="es-CO"/>
         </w:rPr>
+        <w:lastRenderedPageBreak/>
         <w:t>Examinar el sistema</w:t>
       </w:r>
       <w:r>
@@ -4443,7 +4643,6 @@
           <w:bCs/>
           <w:lang w:val="es-419" w:eastAsia="es-CO"/>
         </w:rPr>
-        <w:lastRenderedPageBreak/>
         <w:t>Llevar a cabo una inspección de recorrido de seguridad</w:t>
       </w:r>
       <w:r>
@@ -4588,7 +4787,14 @@
         <w:rPr>
           <w:lang w:val="es-419" w:eastAsia="es-CO"/>
         </w:rPr>
-        <w:t>Cada herramienta utilizada proporciona un método para la identificación de los problemas descubiertos. Esos datos se proporcionan al personal de administración del sistema, a través de informe que permita corregir cualquier deficiencia o debilidad de impacto significativo tan pronto como sea posible.</w:t>
+        <w:t xml:space="preserve">Cada herramienta utilizada proporciona un método para la identificación de los problemas descubiertos. </w:t>
+      </w:r>
+      <w:r>
+        <w:rPr>
+          <w:lang w:val="es-419" w:eastAsia="es-CO"/>
+        </w:rPr>
+        <w:lastRenderedPageBreak/>
+        <w:t>Esos datos se proporcionan al personal de administración del sistema, a través de informe que permita corregir cualquier deficiencia o debilidad de impacto significativo tan pronto como sea posible.</w:t>
       </w:r>
     </w:p>
     <w:p>
@@ -4645,14 +4851,7 @@
         <w:rPr>
           <w:lang w:val="es-419" w:eastAsia="es-CO"/>
         </w:rPr>
-        <w:t xml:space="preserve"> del sistema permite ejecutar nuevamente las herramientas </w:t>
-      </w:r>
-      <w:r>
-        <w:rPr>
-          <w:lang w:val="es-419" w:eastAsia="es-CO"/>
-        </w:rPr>
-        <w:lastRenderedPageBreak/>
-        <w:t>automatizadas para verificar la reparación o la prueba de la reparación mediante el uso de "capturas de pantalla" o informes de salida de los dispositivos. Estos documentos y artefactos se adjuntan o se incluyen en el SAR.</w:t>
+        <w:t xml:space="preserve"> del sistema permite ejecutar nuevamente las herramientas automatizadas para verificar la reparación o la prueba de la reparación mediante el uso de "capturas de pantalla" o informes de salida de los dispositivos. Estos documentos y artefactos se adjuntan o se incluyen en el SAR.</w:t>
       </w:r>
     </w:p>
     <w:p>
@@ -4780,7 +4979,14 @@
         <w:rPr>
           <w:lang w:val="es-419" w:eastAsia="es-CO"/>
         </w:rPr>
-        <w:t>ompletado el SAR y las revisiones del SSP como resultado de la evaluación, se genera una Carta de Certificación para el AO indicando los resultados de la evaluación y la opinión del evaluador sobre los riesgos del sistema.</w:t>
+        <w:t xml:space="preserve">ompletado el SAR y las revisiones del SSP como resultado de la evaluación, se genera una Carta de Certificación para el </w:t>
+      </w:r>
+      <w:r>
+        <w:rPr>
+          <w:lang w:val="es-419" w:eastAsia="es-CO"/>
+        </w:rPr>
+        <w:lastRenderedPageBreak/>
+        <w:t>AO indicando los resultados de la evaluación y la opinión del evaluador sobre los riesgos del sistema.</w:t>
       </w:r>
     </w:p>
     <w:p>
@@ -4819,62 +5025,62 @@
       <w:pPr>
         <w:pStyle w:val="Ttulo2"/>
       </w:pPr>
-      <w:bookmarkStart w:id="10" w:name="_Toc138850145"/>
-      <w:r>
+      <w:bookmarkStart w:id="12" w:name="_Toc141015244"/>
+      <w:r>
+        <w:t>Características</w:t>
+      </w:r>
+      <w:bookmarkEnd w:id="12"/>
+    </w:p>
+    <w:p>
+      <w:pPr>
+        <w:rPr>
+          <w:lang w:val="es-419" w:eastAsia="es-CO"/>
+        </w:rPr>
+      </w:pPr>
+      <w:r>
+        <w:rPr>
+          <w:lang w:val="es-419" w:eastAsia="es-CO"/>
+        </w:rPr>
+        <w:t>Para llevar a cabo la evaluación de un sistema o aplicación, hay que centrarse inicialmente en las áreas de mayor impacto, mayor valor y mayor volatilidad. Una vez determinado esto, el enfoque se desplaza al resto del sistema o aplicación para cubrir todas las posibles áreas de impacto, ya que, en el ámbito de la seguridad, hoy en día es posible cualquier método de ataque o entrada en el sistema.</w:t>
+      </w:r>
+    </w:p>
+    <w:p>
+      <w:pPr>
+        <w:rPr>
+          <w:lang w:val="es-419" w:eastAsia="es-CO"/>
+        </w:rPr>
+      </w:pPr>
+      <w:r>
+        <w:rPr>
+          <w:lang w:val="es-419" w:eastAsia="es-CO"/>
+        </w:rPr>
+        <w:t>Según la SP 800-115, algunas evaluaciones se centran en verificar que un control de seguridad concreto (o un conjunto de controles) cumple los requisitos, mientras que otras evaluaciones pretenden identificar, validar y valorar los puntos débiles de seguridad explotables de un sistema. Las evaluaciones también se realizan para aumentar la capacidad de una organización para mantener una defensa proactiva de la red informática. En todo caso, las evaluaciones no pretenden sustituir la implementación de controles de seguridad y el mantenimiento de la seguridad del sistema.</w:t>
+      </w:r>
+    </w:p>
+    <w:p>
+      <w:pPr>
+        <w:rPr>
+          <w:lang w:val="es-419" w:eastAsia="es-CO"/>
+        </w:rPr>
+      </w:pPr>
+      <w:r>
+        <w:rPr>
+          <w:lang w:val="es-419" w:eastAsia="es-CO"/>
+        </w:rPr>
+        <w:t>El enfoque especializado de un evaluador es necesario cuando el sistema bajo prueba o la aplicación en cuestión se encuentra en un entorno de alta volatilidad, acaba de remediar problemas de seguridad que se han reparado, o requiere una revisión de verificación y validación independiente para futuras operaciones en una red federal.</w:t>
+      </w:r>
+    </w:p>
+    <w:p>
+      <w:pPr>
+        <w:rPr>
+          <w:lang w:val="es-419" w:eastAsia="es-CO"/>
+        </w:rPr>
+      </w:pPr>
+      <w:r>
+        <w:rPr>
+          <w:lang w:val="es-419" w:eastAsia="es-CO"/>
+        </w:rPr>
         <w:lastRenderedPageBreak/>
-        <w:t>Características</w:t>
-      </w:r>
-      <w:bookmarkEnd w:id="10"/>
-    </w:p>
-    <w:p>
-      <w:pPr>
-        <w:rPr>
-          <w:lang w:val="es-419" w:eastAsia="es-CO"/>
-        </w:rPr>
-      </w:pPr>
-      <w:r>
-        <w:rPr>
-          <w:lang w:val="es-419" w:eastAsia="es-CO"/>
-        </w:rPr>
-        <w:t>Para llevar a cabo la evaluación de un sistema o aplicación, hay que centrarse inicialmente en las áreas de mayor impacto, mayor valor y mayor volatilidad. Una vez determinado esto, el enfoque se desplaza al resto del sistema o aplicación para cubrir todas las posibles áreas de impacto, ya que, en el ámbito de la seguridad, hoy en día es posible cualquier método de ataque o entrada en el sistema.</w:t>
-      </w:r>
-    </w:p>
-    <w:p>
-      <w:pPr>
-        <w:rPr>
-          <w:lang w:val="es-419" w:eastAsia="es-CO"/>
-        </w:rPr>
-      </w:pPr>
-      <w:r>
-        <w:rPr>
-          <w:lang w:val="es-419" w:eastAsia="es-CO"/>
-        </w:rPr>
-        <w:t>Según la SP 800-115, algunas evaluaciones se centran en verificar que un control de seguridad concreto (o un conjunto de controles) cumple los requisitos, mientras que otras evaluaciones pretenden identificar, validar y valorar los puntos débiles de seguridad explotables de un sistema. Las evaluaciones también se realizan para aumentar la capacidad de una organización para mantener una defensa proactiva de la red informática. En todo caso, las evaluaciones no pretenden sustituir la implementación de controles de seguridad y el mantenimiento de la seguridad del sistema.</w:t>
-      </w:r>
-    </w:p>
-    <w:p>
-      <w:pPr>
-        <w:rPr>
-          <w:lang w:val="es-419" w:eastAsia="es-CO"/>
-        </w:rPr>
-      </w:pPr>
-      <w:r>
-        <w:rPr>
-          <w:lang w:val="es-419" w:eastAsia="es-CO"/>
-        </w:rPr>
-        <w:t>El enfoque especializado de un evaluador es necesario cuando el sistema bajo prueba o la aplicación en cuestión se encuentra en un entorno de alta volatilidad, acaba de remediar problemas de seguridad que se han reparado, o requiere una revisión de verificación y validación independiente para futuras operaciones en una red federal.</w:t>
-      </w:r>
-    </w:p>
-    <w:p>
-      <w:pPr>
-        <w:rPr>
-          <w:lang w:val="es-419" w:eastAsia="es-CO"/>
-        </w:rPr>
-      </w:pPr>
-      <w:r>
-        <w:rPr>
-          <w:lang w:val="es-419" w:eastAsia="es-CO"/>
-        </w:rPr>
         <w:t>El NIST en la Guía para la evaluación de controles de seguridad (2010), hace las siguientes recomendaciones a las organizaciones interesadas en llevar a cabo evaluaciones técnicas de seguridad y garantizar que las pruebas y exámenes técnicos de seguridad proporcionen el máximo valor:</w:t>
       </w:r>
     </w:p>
@@ -4895,7 +5101,6 @@
           <w:bCs/>
           <w:lang w:val="es-419" w:eastAsia="es-CO"/>
         </w:rPr>
-        <w:lastRenderedPageBreak/>
         <w:t>Establecer una política de evaluación de la seguridad de la información</w:t>
       </w:r>
       <w:r>
@@ -5063,7 +5268,14 @@
         <w:rPr>
           <w:lang w:val="es-419" w:eastAsia="es-CO"/>
         </w:rPr>
-        <w:t>Dentro del marco del proceso RMF, el SP 800-53A proporciona la guía especializada y el flujo del proceso para llevar a cabo las pruebas reales y los eventos de evaluación en cada control de seguridad implementado en el sistema o aplicación bajo evaluación. El paso 4 del RMF - evaluación - es el paso dirigido dentro del RMF (SP 800-37, rev. 1) que proporciona la guía general para llevarlo a cabo (ver figura).</w:t>
+        <w:t xml:space="preserve">Dentro del marco del proceso RMF, el SP 800-53A proporciona la guía especializada y el flujo del proceso para llevar a cabo las pruebas reales y los eventos de </w:t>
+      </w:r>
+      <w:r>
+        <w:rPr>
+          <w:lang w:val="es-419" w:eastAsia="es-CO"/>
+        </w:rPr>
+        <w:lastRenderedPageBreak/>
+        <w:t>evaluación en cada control de seguridad implementado en el sistema o aplicación bajo evaluación. El paso 4 del RMF - evaluación - es el paso dirigido dentro del RMF (SP 800-37, rev. 1) que proporciona la guía general para llevarlo a cabo (ver figura).</w:t>
       </w:r>
     </w:p>
     <w:p>
@@ -5086,7 +5298,6 @@
           <w:bCs/>
           <w:lang w:val="es-419" w:eastAsia="es-CO"/>
         </w:rPr>
-        <w:lastRenderedPageBreak/>
         <w:t>Figura 3</w:t>
       </w:r>
       <w:r>
@@ -5163,34 +5374,73 @@
     </w:p>
     <w:p>
       <w:pPr>
+        <w:rPr>
+          <w:lang w:val="es-419" w:eastAsia="es-CO"/>
+        </w:rPr>
+      </w:pPr>
+      <w:r>
+        <w:rPr>
+          <w:lang w:val="es-419" w:eastAsia="es-CO"/>
+        </w:rPr>
+        <w:t xml:space="preserve">En el marco de gestión de riesgos, el </w:t>
+      </w:r>
+      <w:r>
+        <w:rPr>
+          <w:lang w:val="es-419" w:eastAsia="es-CO"/>
+        </w:rPr>
+        <w:t xml:space="preserve">paso 4, </w:t>
+      </w:r>
+      <w:r>
+        <w:rPr>
+          <w:lang w:val="es-419" w:eastAsia="es-CO"/>
+        </w:rPr>
+        <w:t xml:space="preserve">consiste en </w:t>
+      </w:r>
+      <w:r>
+        <w:rPr>
+          <w:lang w:val="es-419" w:eastAsia="es-CO"/>
+        </w:rPr>
+        <w:t>evaluar los controles de seguridad</w:t>
+      </w:r>
+      <w:r>
+        <w:rPr>
+          <w:lang w:val="es-419" w:eastAsia="es-CO"/>
+        </w:rPr>
+        <w:t>. Las cuatro tareas de este son: preparación de la evaluación, evaluación de los controles de seguridad, informe de la evaluación de la seguridad y acciones correctivas.</w:t>
+      </w:r>
+    </w:p>
+    <w:p>
+      <w:pPr>
         <w:pStyle w:val="Ttulo3"/>
       </w:pPr>
-      <w:bookmarkStart w:id="11" w:name="_Toc138846923"/>
-      <w:bookmarkStart w:id="12" w:name="_Toc138850146"/>
-      <w:r>
+      <w:bookmarkStart w:id="13" w:name="_Toc138846923"/>
+      <w:bookmarkStart w:id="14" w:name="_Toc138850146"/>
+      <w:bookmarkStart w:id="15" w:name="_Toc141015245"/>
+      <w:r>
+        <w:lastRenderedPageBreak/>
         <w:t>Métodos de evaluación</w:t>
       </w:r>
-      <w:bookmarkEnd w:id="11"/>
-      <w:bookmarkEnd w:id="12"/>
-    </w:p>
-    <w:p>
-      <w:pPr>
-        <w:rPr>
-          <w:lang w:val="es-419" w:eastAsia="es-CO"/>
-        </w:rPr>
-      </w:pPr>
-      <w:r>
-        <w:rPr>
-          <w:lang w:val="es-419" w:eastAsia="es-CO"/>
-        </w:rPr>
-        <w:t xml:space="preserve">os métodos y procedimientos de evaluación se utilizan para determinar si los controles de seguridad se aplican correctamente, funcionan como se pretende y producen el resultado deseado con respecto al cumplimiento de los requisitos de seguridad de la organización. Las organizaciones utilizan los procedimientos de evaluación recomendados en el SP 800-53A como punto de partida para desarrollar procedimientos de evaluación más específicos, que pueden, en ciertos casos, ser necesarios debido a las dependencias de la plataforma u otras consideraciones relacionadas con la implementación. El empleo de procedimientos de evaluación </w:t>
-      </w:r>
-      <w:r>
-        <w:rPr>
-          <w:lang w:val="es-419" w:eastAsia="es-CO"/>
-        </w:rPr>
-        <w:lastRenderedPageBreak/>
-        <w:t>estandarizados promueve evaluaciones de seguridad más consistentes, comparables y repetibles de los sistemas de información.</w:t>
+      <w:bookmarkEnd w:id="13"/>
+      <w:bookmarkEnd w:id="14"/>
+      <w:bookmarkEnd w:id="15"/>
+    </w:p>
+    <w:p>
+      <w:pPr>
+        <w:rPr>
+          <w:lang w:val="es-419" w:eastAsia="es-CO"/>
+        </w:rPr>
+      </w:pPr>
+      <w:r>
+        <w:rPr>
+          <w:lang w:val="es-419" w:eastAsia="es-CO"/>
+        </w:rPr>
+        <w:t>L</w:t>
+      </w:r>
+      <w:r>
+        <w:rPr>
+          <w:lang w:val="es-419" w:eastAsia="es-CO"/>
+        </w:rPr>
+        <w:t>os métodos y procedimientos de evaluación se utilizan para determinar si los controles de seguridad se aplican correctamente, funcionan como se pretende y producen el resultado deseado con respecto al cumplimiento de los requisitos de seguridad de la organización. Las organizaciones utilizan los procedimientos de evaluación recomendados en el SP 800-53A como punto de partida para desarrollar procedimientos de evaluación más específicos, que pueden, en ciertos casos, ser necesarios debido a las dependencias de la plataforma u otras consideraciones relacionadas con la implementación. El empleo de procedimientos de evaluación estandarizados promueve evaluaciones de seguridad más consistentes, comparables y repetibles de los sistemas de información.</w:t>
       </w:r>
     </w:p>
     <w:p>
@@ -5299,6 +5549,7 @@
           <w:bCs/>
           <w:lang w:val="es-419" w:eastAsia="es-CO"/>
         </w:rPr>
+        <w:lastRenderedPageBreak/>
         <w:t>Entrevista</w:t>
       </w:r>
       <w:r>
@@ -5402,87 +5653,107 @@
         <w:rPr>
           <w:lang w:val="es-419" w:eastAsia="es-CO"/>
         </w:rPr>
-        <w:t xml:space="preserve"> si los aspectos técnicos de las políticas y procedimientos están actualizados y son completos. La documentación incluye arquitecturas y requisitos de seguridad, planes de seguridad del sistema, acuerdos de autorización, memorandos de </w:t>
+        <w:t xml:space="preserve"> si los aspectos técnicos de las políticas y procedimientos están actualizados y son completos. La documentación incluye arquitecturas y requisitos de seguridad, planes de seguridad del sistema, acuerdos de autorización, memorandos de entendimiento y los acuerdos para las interconexiones del sistema, y planes de respuesta a incidentes.</w:t>
+      </w:r>
+    </w:p>
+    <w:p>
+      <w:pPr>
+        <w:pStyle w:val="Ttulo3"/>
+      </w:pPr>
+      <w:bookmarkStart w:id="16" w:name="_Toc138846924"/>
+      <w:bookmarkStart w:id="17" w:name="_Toc138850147"/>
+      <w:bookmarkStart w:id="18" w:name="_Toc141015246"/>
+      <w:r>
+        <w:t>“</w:t>
+      </w:r>
+      <w:r>
+        <w:rPr>
+          <w:rStyle w:val="Extranjerismo"/>
+        </w:rPr>
+        <w:t>Testing</w:t>
+      </w:r>
+      <w:bookmarkEnd w:id="16"/>
+      <w:r>
+        <w:t>”</w:t>
+      </w:r>
+      <w:bookmarkEnd w:id="17"/>
+      <w:bookmarkEnd w:id="18"/>
+    </w:p>
+    <w:p>
+      <w:pPr>
+        <w:rPr>
+          <w:lang w:val="es-419" w:eastAsia="es-CO"/>
+        </w:rPr>
+      </w:pPr>
+      <w:r>
+        <w:rPr>
+          <w:lang w:val="es-419" w:eastAsia="es-CO"/>
+        </w:rPr>
+        <w:t>Las pruebas implican un trabajo práctico con sistemas y redes para identificar las vulnerabilidades de seguridad, y pueden ejecutarse en toda una empresa o en sistemas seleccionados. El uso de técnicas de escaneo y penetración puede proporcionar información valiosa sobre posibles vulnerabilidades y predecir la probabilidad de que un adversario o intruso sea capaz de explotarlas. Las pruebas también permiten a las organizaciones medir los niveles de cumplimiento en áreas como la gestión de parches, la política de contraseñas y la gestión de la configuración.</w:t>
+      </w:r>
+    </w:p>
+    <w:p>
+      <w:pPr>
+        <w:rPr>
+          <w:lang w:val="es-419" w:eastAsia="es-CO"/>
+        </w:rPr>
+      </w:pPr>
+      <w:r>
+        <w:rPr>
+          <w:lang w:val="es-419" w:eastAsia="es-CO"/>
+        </w:rPr>
+        <w:t xml:space="preserve">Aunque las pruebas pueden proporcionar una imagen más precisa de la postura de seguridad de una organización que la que se obtiene a través de los exámenes, son más intrusivas y pueden afectar a los sistemas o redes del entorno objetivo. El nivel de </w:t>
       </w:r>
       <w:r>
         <w:rPr>
           <w:lang w:val="es-419" w:eastAsia="es-CO"/>
         </w:rPr>
         <w:lastRenderedPageBreak/>
-        <w:t>entendimiento y los acuerdos para las interconexiones del sistema, y planes de respuesta a incidentes.</w:t>
-      </w:r>
-    </w:p>
-    <w:p>
-      <w:pPr>
-        <w:pStyle w:val="Ttulo3"/>
-      </w:pPr>
-      <w:bookmarkStart w:id="13" w:name="_Toc138846924"/>
-      <w:bookmarkStart w:id="14" w:name="_Toc138850147"/>
+        <w:t>impacto potencial depende de los tipos específicos de técnicas de prueba utilizados, que pueden interactuar con los sistemas y redes de destino de varias maneras, como el envío de paquetes de red normales para determinar los puertos abiertos y cerrados, o el envío de paquetes especialmente diseñados para probar las vulnerabilidades. Cada vez que una prueba o probador interactúa directamente con un sistema o red, existe la posibilidad de que se produzcan paradas inesperadas del sistema y otras condiciones de denegación de servicio. Las organizaciones deben determinar sus niveles aceptables de intrusión cuando decidan qué técnicas utilizar. Excluir las pruebas conocidas por crear condiciones de denegación de servicio y otras interrupciones puede ayudar a reducir estos impactos negativos.</w:t>
+      </w:r>
+    </w:p>
+    <w:p>
+      <w:pPr>
+        <w:pStyle w:val="Ttulo2"/>
+      </w:pPr>
+      <w:bookmarkStart w:id="19" w:name="_Toc138846925"/>
+      <w:bookmarkStart w:id="20" w:name="_Toc138850148"/>
+      <w:bookmarkStart w:id="21" w:name="_Toc141015247"/>
       <w:r>
         <w:t>“</w:t>
       </w:r>
       <w:r>
         <w:rPr>
           <w:rStyle w:val="Extranjerismo"/>
-        </w:rPr>
-        <w:t>Testing</w:t>
-      </w:r>
-      <w:bookmarkEnd w:id="13"/>
+          <w:spacing w:val="0"/>
+          <w:lang w:val="es-419"/>
+        </w:rPr>
+        <w:t>Software</w:t>
+      </w:r>
+      <w:bookmarkEnd w:id="19"/>
+      <w:bookmarkEnd w:id="20"/>
       <w:r>
         <w:t>”</w:t>
       </w:r>
-      <w:bookmarkEnd w:id="14"/>
-    </w:p>
-    <w:p>
-      <w:pPr>
-        <w:rPr>
-          <w:lang w:val="es-419" w:eastAsia="es-CO"/>
-        </w:rPr>
-      </w:pPr>
-      <w:r>
-        <w:rPr>
-          <w:lang w:val="es-419" w:eastAsia="es-CO"/>
-        </w:rPr>
-        <w:t>Las pruebas implican un trabajo práctico con sistemas y redes para identificar las vulnerabilidades de seguridad, y pueden ejecutarse en toda una empresa o en sistemas seleccionados. El uso de técnicas de escaneo y penetración puede proporcionar información valiosa sobre posibles vulnerabilidades y predecir la probabilidad de que un adversario o intruso sea capaz de explotarlas. Las pruebas también permiten a las organizaciones medir los niveles de cumplimiento en áreas como la gestión de parches, la política de contraseñas y la gestión de la configuración.</w:t>
-      </w:r>
-    </w:p>
-    <w:p>
-      <w:pPr>
-        <w:rPr>
-          <w:lang w:val="es-419" w:eastAsia="es-CO"/>
-        </w:rPr>
-      </w:pPr>
-      <w:r>
-        <w:rPr>
-          <w:lang w:val="es-419" w:eastAsia="es-CO"/>
-        </w:rPr>
-        <w:t>Aunque las pruebas pueden proporcionar una imagen más precisa de la postura de seguridad de una organización que la que se obtiene a través de los exámenes, son más intrusivas y pueden afectar a los sistemas o redes del entorno objetivo. El nivel de impacto potencial depende de los tipos específicos de técnicas de prueba utilizados, que pueden interactuar con los sistemas y redes de destino de varias maneras, como el envío de paquetes de red normales para determinar los puertos abiertos y cerrados, o el envío de paquetes especialmente diseñados para probar las vulnerabilidades. Cada vez que una prueba o probador interactúa directamente con un sistema o red, existe la posibilidad de que se produzcan paradas inesperadas del sistema y otras condiciones de denegación de servicio. Las organizaciones deben determinar sus niveles aceptables de intrusión cuando decidan qué técnicas utilizar. Excluir las pruebas conocidas por crear condiciones de denegación de servicio y otras interrupciones puede ayudar a reducir estos impactos negativos.</w:t>
-      </w:r>
-    </w:p>
-    <w:p>
-      <w:pPr>
-        <w:pStyle w:val="Ttulo3"/>
-      </w:pPr>
-      <w:bookmarkStart w:id="15" w:name="_Toc138846925"/>
-      <w:bookmarkStart w:id="16" w:name="_Toc138850148"/>
-      <w:r>
-        <w:lastRenderedPageBreak/>
-        <w:t>Software</w:t>
-      </w:r>
-      <w:bookmarkEnd w:id="15"/>
-      <w:bookmarkEnd w:id="16"/>
-    </w:p>
-    <w:p>
-      <w:pPr>
-        <w:rPr>
-          <w:lang w:val="es-419" w:eastAsia="es-CO"/>
-        </w:rPr>
-      </w:pPr>
-      <w:r>
-        <w:rPr>
-          <w:lang w:val="es-419" w:eastAsia="es-CO"/>
-        </w:rPr>
-        <w:t xml:space="preserve">Se debe revisar cada detalle en la siguiente infografía, sobre los métodos de evaluación y lineamientos establecidos en relación al </w:t>
+      <w:bookmarkEnd w:id="21"/>
+    </w:p>
+    <w:p>
+      <w:pPr>
+        <w:rPr>
+          <w:lang w:val="es-419" w:eastAsia="es-CO"/>
+        </w:rPr>
+      </w:pPr>
+      <w:r>
+        <w:rPr>
+          <w:lang w:val="es-419" w:eastAsia="es-CO"/>
+        </w:rPr>
+        <w:t xml:space="preserve">Revise, en la siguiente infografía, </w:t>
+      </w:r>
+      <w:r>
+        <w:rPr>
+          <w:lang w:val="es-419" w:eastAsia="es-CO"/>
+        </w:rPr>
+        <w:t xml:space="preserve">cada detalle sobre los métodos de evaluación y lineamientos establecidos en relación al </w:t>
       </w:r>
       <w:r>
         <w:rPr>
@@ -5516,118 +5787,21 @@
           <w:lang w:val="es-419" w:eastAsia="es-CO"/>
         </w:rPr>
       </w:pPr>
-      <w:r>
-        <w:rPr>
-          <w:lang w:val="es-419" w:eastAsia="es-CO"/>
-        </w:rPr>
-        <w:t>Consulte</w:t>
-      </w:r>
-      <w:r>
-        <w:rPr>
-          <w:lang w:val="es-419" w:eastAsia="es-CO"/>
-        </w:rPr>
-        <w:t>, en</w:t>
-      </w:r>
+      <w:hyperlink r:id="rId20" w:history="1">
+        <w:r>
+          <w:rPr>
+            <w:rStyle w:val="Hipervnculo"/>
+            <w:lang w:val="es-419" w:eastAsia="es-CO"/>
+          </w:rPr>
+          <w:t>https://ecored-sena.github.io/CF5_233109_Tratamiento_Riesgos_Ciberseguridad_Micro_Pequena_Mediana_Empresa/downloads/anexometodos.pdf</w:t>
+        </w:r>
+      </w:hyperlink>
       <w:r>
         <w:rPr>
           <w:lang w:val="es-419" w:eastAsia="es-CO"/>
         </w:rPr>
         <w:t xml:space="preserve"> </w:t>
       </w:r>
-      <w:r>
-        <w:rPr>
-          <w:lang w:val="es-419" w:eastAsia="es-CO"/>
-        </w:rPr>
-        <w:t>la carpeta Anexos</w:t>
-      </w:r>
-      <w:r>
-        <w:rPr>
-          <w:lang w:val="es-419" w:eastAsia="es-CO"/>
-        </w:rPr>
-        <w:t xml:space="preserve">, el </w:t>
-      </w:r>
-      <w:r>
-        <w:rPr>
-          <w:lang w:val="es-419" w:eastAsia="es-CO"/>
-        </w:rPr>
-        <w:t>documento</w:t>
-      </w:r>
-      <w:r>
-        <w:rPr>
-          <w:lang w:val="es-419" w:eastAsia="es-CO"/>
-        </w:rPr>
-        <w:t xml:space="preserve"> PDF denominado </w:t>
-      </w:r>
-      <w:r>
-        <w:rPr>
-          <w:b/>
-          <w:bCs/>
-          <w:lang w:val="es-419" w:eastAsia="es-CO"/>
-        </w:rPr>
-        <w:t>Anexo_MetodosDeEvaluacion</w:t>
-      </w:r>
-      <w:r>
-        <w:rPr>
-          <w:lang w:val="es-419" w:eastAsia="es-CO"/>
-        </w:rPr>
-        <w:t>.</w:t>
-      </w:r>
-    </w:p>
-    <w:p>
-      <w:pPr>
-        <w:rPr>
-          <w:lang w:val="es-419" w:eastAsia="es-CO"/>
-        </w:rPr>
-      </w:pPr>
-    </w:p>
-    <w:p>
-      <w:pPr>
-        <w:rPr>
-          <w:lang w:val="es-419" w:eastAsia="es-CO"/>
-        </w:rPr>
-      </w:pPr>
-    </w:p>
-    <w:p>
-      <w:pPr>
-        <w:rPr>
-          <w:lang w:val="es-419" w:eastAsia="es-CO"/>
-        </w:rPr>
-      </w:pPr>
-    </w:p>
-    <w:p>
-      <w:pPr>
-        <w:rPr>
-          <w:lang w:val="es-419" w:eastAsia="es-CO"/>
-        </w:rPr>
-      </w:pPr>
-    </w:p>
-    <w:p>
-      <w:pPr>
-        <w:rPr>
-          <w:lang w:val="es-419" w:eastAsia="es-CO"/>
-        </w:rPr>
-      </w:pPr>
-    </w:p>
-    <w:p>
-      <w:pPr>
-        <w:rPr>
-          <w:lang w:val="es-419" w:eastAsia="es-CO"/>
-        </w:rPr>
-      </w:pPr>
-    </w:p>
-    <w:p>
-      <w:pPr>
-        <w:rPr>
-          <w:lang w:val="es-419" w:eastAsia="es-CO"/>
-        </w:rPr>
-      </w:pPr>
-    </w:p>
-    <w:p>
-      <w:pPr>
-        <w:rPr>
-          <w:lang w:val="es-419" w:eastAsia="es-CO"/>
-        </w:rPr>
-      </w:pPr>
     </w:p>
     <w:p>
       <w:pPr>
@@ -5682,9 +5856,8 @@
       <w:pPr>
         <w:pStyle w:val="Ttulo1"/>
       </w:pPr>
-      <w:bookmarkStart w:id="17" w:name="_Toc138850149"/>
-      <w:r>
-        <w:lastRenderedPageBreak/>
+      <w:bookmarkStart w:id="22" w:name="_Toc141015248"/>
+      <w:r>
         <w:t xml:space="preserve">Fundamentos de SIEM </w:t>
       </w:r>
       <w:r>
@@ -5705,7 +5878,7 @@
       <w:r>
         <w:t>”</w:t>
       </w:r>
-      <w:bookmarkEnd w:id="17"/>
+      <w:bookmarkEnd w:id="22"/>
     </w:p>
     <w:p>
       <w:pPr>
@@ -5789,7 +5962,7 @@
                     </pic:cNvPicPr>
                   </pic:nvPicPr>
                   <pic:blipFill>
-                    <a:blip r:embed="rId20" cstate="print">
+                    <a:blip r:embed="rId21" cstate="print">
                       <a:extLst>
                         <a:ext uri="{28A0092B-C50C-407E-A947-70E740481C1C}">
                           <a14:useLocalDpi xmlns:a14="http://schemas.microsoft.com/office/drawing/2010/main" val="0"/>
@@ -5825,7 +5998,7 @@
           <w:lang w:val="es-419" w:eastAsia="es-CO"/>
         </w:rPr>
       </w:pPr>
-      <w:hyperlink r:id="rId21" w:history="1">
+      <w:hyperlink r:id="rId22" w:history="1">
         <w:r>
           <w:rPr>
             <w:rStyle w:val="Hipervnculo"/>
@@ -5905,7 +6078,33 @@
               <w:rPr>
                 <w:szCs w:val="28"/>
               </w:rPr>
-              <w:t>Como los ataques de denegación de servicio (DoS) intencionados y maliciosos y los brotes de virus.</w:t>
+              <w:t>Como los ataques de denegación de servicio (</w:t>
+            </w:r>
+            <w:proofErr w:type="spellStart"/>
+            <w:r>
+              <w:rPr>
+                <w:szCs w:val="28"/>
+              </w:rPr>
+              <w:t>D</w:t>
+            </w:r>
+            <w:r>
+              <w:rPr>
+                <w:szCs w:val="28"/>
+              </w:rPr>
+              <w:t>D</w:t>
+            </w:r>
+            <w:r>
+              <w:rPr>
+                <w:szCs w:val="28"/>
+              </w:rPr>
+              <w:t>oS</w:t>
+            </w:r>
+            <w:proofErr w:type="spellEnd"/>
+            <w:r>
+              <w:rPr>
+                <w:szCs w:val="28"/>
+              </w:rPr>
+              <w:t>) intencionados y maliciosos y los brotes de virus.</w:t>
             </w:r>
           </w:p>
           <w:p>
@@ -6019,7 +6218,31 @@
                 <w:szCs w:val="28"/>
               </w:rPr>
               <w:lastRenderedPageBreak/>
-              <w:t>Además de los usos internos, el sistema SIEM ha demostrado su utilidad a divisiones de marketing, propietarios de empresas e incluso gobiernos.</w:t>
+              <w:t xml:space="preserve">Además de los usos internos, el sistema SIEM ha demostrado su utilidad a divisiones de </w:t>
+            </w:r>
+            <w:r>
+              <w:rPr>
+                <w:szCs w:val="28"/>
+              </w:rPr>
+              <w:t>“</w:t>
+            </w:r>
+            <w:r>
+              <w:rPr>
+                <w:rStyle w:val="Extranjerismo"/>
+              </w:rPr>
+              <w:t>marketing</w:t>
+            </w:r>
+            <w:r>
+              <w:rPr>
+                <w:szCs w:val="28"/>
+              </w:rPr>
+              <w:t>”</w:t>
+            </w:r>
+            <w:r>
+              <w:rPr>
+                <w:szCs w:val="28"/>
+              </w:rPr>
+              <w:t>, propietarios de empresas e incluso gobiernos.</w:t>
             </w:r>
             <w:r>
               <w:rPr>
@@ -6061,11 +6284,11 @@
       <w:pPr>
         <w:pStyle w:val="Ttulo2"/>
       </w:pPr>
-      <w:bookmarkStart w:id="18" w:name="_Toc138850150"/>
+      <w:bookmarkStart w:id="23" w:name="_Toc141015249"/>
       <w:r>
         <w:t>Tipos</w:t>
       </w:r>
-      <w:bookmarkEnd w:id="18"/>
+      <w:bookmarkEnd w:id="23"/>
     </w:p>
     <w:p>
       <w:pPr>
@@ -6513,11 +6736,11 @@
       <w:pPr>
         <w:pStyle w:val="Ttulo2"/>
       </w:pPr>
-      <w:bookmarkStart w:id="19" w:name="_Toc138850151"/>
+      <w:bookmarkStart w:id="24" w:name="_Toc141015250"/>
       <w:r>
         <w:t>Características</w:t>
       </w:r>
-      <w:bookmarkEnd w:id="19"/>
+      <w:bookmarkEnd w:id="24"/>
     </w:p>
     <w:p>
       <w:pPr>
@@ -6597,11 +6820,11 @@
       <w:pPr>
         <w:pStyle w:val="Ttulo2"/>
       </w:pPr>
-      <w:bookmarkStart w:id="20" w:name="_Toc138850152"/>
+      <w:bookmarkStart w:id="25" w:name="_Toc141015251"/>
       <w:r>
         <w:t>Aplicación</w:t>
       </w:r>
-      <w:bookmarkEnd w:id="20"/>
+      <w:bookmarkEnd w:id="25"/>
     </w:p>
     <w:p>
       <w:pPr>
@@ -6659,7 +6882,7 @@
                     </pic:cNvPicPr>
                   </pic:nvPicPr>
                   <pic:blipFill>
-                    <a:blip r:embed="rId22">
+                    <a:blip r:embed="rId23">
                       <a:extLst>
                         <a:ext uri="{28A0092B-C50C-407E-A947-70E740481C1C}">
                           <a14:useLocalDpi xmlns:a14="http://schemas.microsoft.com/office/drawing/2010/main" val="0"/>
@@ -6692,7 +6915,7 @@
       <w:pPr>
         <w:pStyle w:val="Ttulo1"/>
       </w:pPr>
-      <w:bookmarkStart w:id="21" w:name="_Toc138850153"/>
+      <w:bookmarkStart w:id="26" w:name="_Toc141015252"/>
       <w:r>
         <w:lastRenderedPageBreak/>
         <w:t>Fundamentos de</w:t>
@@ -6722,7 +6945,6 @@
         </w:rPr>
         <w:t>Security Operation Center</w:t>
       </w:r>
-      <w:bookmarkEnd w:id="21"/>
       <w:r>
         <w:rPr>
           <w:i/>
@@ -6730,6 +6952,7 @@
         </w:rPr>
         <w:t>”</w:t>
       </w:r>
+      <w:bookmarkEnd w:id="26"/>
     </w:p>
     <w:p>
       <w:pPr>
@@ -6998,11 +7221,11 @@
       <w:pPr>
         <w:pStyle w:val="Ttulo2"/>
       </w:pPr>
-      <w:bookmarkStart w:id="22" w:name="_Toc138850154"/>
+      <w:bookmarkStart w:id="27" w:name="_Toc141015253"/>
       <w:r>
         <w:t>Objetivos</w:t>
       </w:r>
-      <w:bookmarkEnd w:id="22"/>
+      <w:bookmarkEnd w:id="27"/>
     </w:p>
     <w:p>
       <w:pPr>
@@ -7172,12 +7395,12 @@
       <w:pPr>
         <w:pStyle w:val="Ttulo2"/>
       </w:pPr>
-      <w:bookmarkStart w:id="23" w:name="_Toc138850155"/>
+      <w:bookmarkStart w:id="28" w:name="_Toc141015254"/>
       <w:r>
         <w:lastRenderedPageBreak/>
         <w:t>Alcance</w:t>
       </w:r>
-      <w:bookmarkEnd w:id="23"/>
+      <w:bookmarkEnd w:id="28"/>
     </w:p>
     <w:p>
       <w:pPr>
@@ -7227,7 +7450,31 @@
         <w:rPr>
           <w:lang w:val="es-419" w:eastAsia="es-CO"/>
         </w:rPr>
-        <w:t>dentificar y tomar decisiones para hacer frente a los riesgos de la organización. Desde la seguridad física de los activos hasta la corrección de las vulnerabilidades digitales que existen en el software. También aplica a la corrección de políticas deficientes y falta de educación en seguridad de los miembros de una organización.</w:t>
+        <w:t xml:space="preserve">dentificar y tomar decisiones para hacer frente a los riesgos de la organización. Desde la seguridad física de los activos hasta la corrección de las vulnerabilidades digitales que existen en el </w:t>
+      </w:r>
+      <w:r>
+        <w:rPr>
+          <w:lang w:val="es-419" w:eastAsia="es-CO"/>
+        </w:rPr>
+        <w:t>“</w:t>
+      </w:r>
+      <w:r>
+        <w:rPr>
+          <w:rStyle w:val="Extranjerismo"/>
+        </w:rPr>
+        <w:t>software</w:t>
+      </w:r>
+      <w:r>
+        <w:rPr>
+          <w:lang w:val="es-419" w:eastAsia="es-CO"/>
+        </w:rPr>
+        <w:t>”</w:t>
+      </w:r>
+      <w:r>
+        <w:rPr>
+          <w:lang w:val="es-419" w:eastAsia="es-CO"/>
+        </w:rPr>
+        <w:t>. También aplica a la corrección de políticas deficientes y falta de educación en seguridad de los miembros de una organización.</w:t>
       </w:r>
     </w:p>
     <w:p>
@@ -7583,7 +7830,7 @@
       <w:pPr>
         <w:pStyle w:val="Ttulo1"/>
       </w:pPr>
-      <w:bookmarkStart w:id="24" w:name="_Toc138850156"/>
+      <w:bookmarkStart w:id="29" w:name="_Toc141015255"/>
       <w:r>
         <w:lastRenderedPageBreak/>
         <w:t>Técnicas de recopilación de información (</w:t>
@@ -7603,7 +7850,7 @@
       <w:r>
         <w:t>)</w:t>
       </w:r>
-      <w:bookmarkEnd w:id="24"/>
+      <w:bookmarkEnd w:id="29"/>
     </w:p>
     <w:p>
       <w:pPr>
@@ -7648,11 +7895,11 @@
       <w:pPr>
         <w:pStyle w:val="Ttulo2"/>
       </w:pPr>
-      <w:bookmarkStart w:id="25" w:name="_Toc138850157"/>
+      <w:bookmarkStart w:id="30" w:name="_Toc141015256"/>
       <w:r>
         <w:t>Tipos</w:t>
       </w:r>
-      <w:bookmarkEnd w:id="25"/>
+      <w:bookmarkEnd w:id="30"/>
     </w:p>
     <w:p>
       <w:pPr>
@@ -7725,10 +7972,10 @@
           <w:lang w:val="es-419" w:eastAsia="es-CO"/>
         </w:rPr>
         <w:drawing>
-          <wp:inline distT="0" distB="0" distL="0" distR="0" wp14:anchorId="50DD734C" wp14:editId="53B2A23F">
+          <wp:inline distT="0" distB="0" distL="0" distR="0" wp14:anchorId="50DD734C" wp14:editId="16712434">
             <wp:extent cx="5570174" cy="3476866"/>
             <wp:effectExtent l="0" t="0" r="0" b="0"/>
-            <wp:docPr id="3" name="Imagen 3" descr="Esquema gráfico que enuncia, en recuadros individuales, las herramientas de vigilancia, recopilación y correlación de información:&#10;&#10;1 Amenazas de internet&#10;2 Motores de búsqueda&#10;3 Phishing&#10;4 Rastreo&#10;5 Redes sociales&#10;6 Robo de identidad&#10;7 Escaneado, olfateo y mapeo&#10;8 Conectado e inalámbrico&#10;9 Amenaza de dispositivos móviles&#10;10 Seguimiento y acoso&#10;11 Ingeniería social"/>
+            <wp:docPr id="3" name="Imagen 3" descr="Esquema gráfico que enuncia, en recuadros individuales, las herramientas de vigilancia, recopilación y correlación de información: 1 Amenazas de internet, 2 Motores de búsqueda, 3 Phishing, 4 Rastreo, 5 Redes sociales, 6 Robo de identidad, 7 Escaneado, olfateo y mapeo, 8 Conectado e inalámbrico, 9 Amenaza de dispositivos móviles, 10 Seguimiento y acoso, 11 Ingeniería social."/>
             <wp:cNvGraphicFramePr>
               <a:graphicFrameLocks xmlns:a="http://schemas.openxmlformats.org/drawingml/2006/main" noChangeAspect="1"/>
             </wp:cNvGraphicFramePr>
@@ -7736,13 +7983,13 @@
               <a:graphicData uri="http://schemas.openxmlformats.org/drawingml/2006/picture">
                 <pic:pic xmlns:pic="http://schemas.openxmlformats.org/drawingml/2006/picture">
                   <pic:nvPicPr>
-                    <pic:cNvPr id="3" name="Imagen 3" descr="Esquema gráfico que enuncia, en recuadros individuales, las herramientas de vigilancia, recopilación y correlación de información:&#10;&#10;1 Amenazas de internet&#10;2 Motores de búsqueda&#10;3 Phishing&#10;4 Rastreo&#10;5 Redes sociales&#10;6 Robo de identidad&#10;7 Escaneado, olfateo y mapeo&#10;8 Conectado e inalámbrico&#10;9 Amenaza de dispositivos móviles&#10;10 Seguimiento y acoso&#10;11 Ingeniería social"/>
+                    <pic:cNvPr id="3" name="Imagen 3" descr="Esquema gráfico que enuncia, en recuadros individuales, las herramientas de vigilancia, recopilación y correlación de información: 1 Amenazas de internet, 2 Motores de búsqueda, 3 Phishing, 4 Rastreo, 5 Redes sociales, 6 Robo de identidad, 7 Escaneado, olfateo y mapeo, 8 Conectado e inalámbrico, 9 Amenaza de dispositivos móviles, 10 Seguimiento y acoso, 11 Ingeniería social."/>
                     <pic:cNvPicPr>
                       <a:picLocks noChangeAspect="1" noChangeArrowheads="1"/>
                     </pic:cNvPicPr>
                   </pic:nvPicPr>
                   <pic:blipFill>
-                    <a:blip r:embed="rId23">
+                    <a:blip r:embed="rId24">
                       <a:extLst>
                         <a:ext uri="{28A0092B-C50C-407E-A947-70E740481C1C}">
                           <a14:useLocalDpi xmlns:a14="http://schemas.microsoft.com/office/drawing/2010/main" val="0"/>
@@ -7773,20 +8020,330 @@
     </w:p>
     <w:p>
       <w:pPr>
-        <w:rPr>
-          <w:lang w:val="es-419" w:eastAsia="es-CO"/>
-        </w:rPr>
-      </w:pPr>
+        <w:pStyle w:val="Prrafodelista"/>
+        <w:numPr>
+          <w:ilvl w:val="0"/>
+          <w:numId w:val="24"/>
+        </w:numPr>
+        <w:rPr>
+          <w:lang w:val="es-419" w:eastAsia="es-CO"/>
+        </w:rPr>
+      </w:pPr>
+      <w:r>
+        <w:rPr>
+          <w:b/>
+          <w:bCs/>
+          <w:lang w:val="es-419" w:eastAsia="es-CO"/>
+        </w:rPr>
+        <w:t>La amenaza de Internet</w:t>
+      </w:r>
+      <w:r>
+        <w:rPr>
+          <w:lang w:val="es-419" w:eastAsia="es-CO"/>
+        </w:rPr>
+        <w:t>. Una o varias herramientas que permitan tomar datos desde sitio de internet como páginas web, formularios o servicios de aplicaciones.</w:t>
+      </w:r>
+    </w:p>
+    <w:p>
+      <w:pPr>
+        <w:pStyle w:val="Prrafodelista"/>
+        <w:numPr>
+          <w:ilvl w:val="0"/>
+          <w:numId w:val="24"/>
+        </w:numPr>
+        <w:rPr>
+          <w:lang w:val="es-419" w:eastAsia="es-CO"/>
+        </w:rPr>
+      </w:pPr>
+      <w:r>
+        <w:rPr>
+          <w:b/>
+          <w:bCs/>
+          <w:lang w:val="es-419" w:eastAsia="es-CO"/>
+        </w:rPr>
+        <w:t>Motores de búsqueda</w:t>
+      </w:r>
+      <w:r>
+        <w:rPr>
+          <w:lang w:val="es-419" w:eastAsia="es-CO"/>
+        </w:rPr>
+        <w:t>. Herramienta para hacer consultas de información usando frases o palabras clave. Identificar aquellos motores que permitan consultas sin traer enlaces o programas maliciosos.</w:t>
+      </w:r>
+    </w:p>
+    <w:p>
+      <w:pPr>
+        <w:pStyle w:val="Prrafodelista"/>
+        <w:numPr>
+          <w:ilvl w:val="0"/>
+          <w:numId w:val="24"/>
+        </w:numPr>
+        <w:rPr>
+          <w:lang w:val="es-419" w:eastAsia="es-CO"/>
+        </w:rPr>
+      </w:pPr>
+      <w:r>
+        <w:rPr>
+          <w:b/>
+          <w:bCs/>
+          <w:lang w:val="es-419" w:eastAsia="es-CO"/>
+        </w:rPr>
+        <w:t>“</w:t>
+      </w:r>
+      <w:r>
+        <w:rPr>
+          <w:rStyle w:val="Extranjerismo"/>
+          <w:b/>
+          <w:bCs/>
+          <w:lang w:val="es-419" w:eastAsia="es-CO"/>
+        </w:rPr>
+        <w:t>Phishing</w:t>
+      </w:r>
+      <w:r>
+        <w:rPr>
+          <w:b/>
+          <w:bCs/>
+          <w:lang w:val="es-419" w:eastAsia="es-CO"/>
+        </w:rPr>
+        <w:t>”</w:t>
+      </w:r>
+      <w:r>
+        <w:rPr>
+          <w:lang w:val="es-419" w:eastAsia="es-CO"/>
+        </w:rPr>
+        <w:t>. Práctica delictiva utilizada para tomar información bancaria y hacer fraudes a gran escala.</w:t>
+      </w:r>
+    </w:p>
+    <w:p>
+      <w:pPr>
+        <w:pStyle w:val="Prrafodelista"/>
+        <w:numPr>
+          <w:ilvl w:val="0"/>
+          <w:numId w:val="24"/>
+        </w:numPr>
+        <w:rPr>
+          <w:lang w:val="es-419" w:eastAsia="es-CO"/>
+        </w:rPr>
+      </w:pPr>
+      <w:r>
+        <w:rPr>
+          <w:b/>
+          <w:bCs/>
+          <w:lang w:val="es-419" w:eastAsia="es-CO"/>
+        </w:rPr>
+        <w:lastRenderedPageBreak/>
+        <w:t>Rastreo</w:t>
+      </w:r>
+      <w:r>
+        <w:rPr>
+          <w:lang w:val="es-419" w:eastAsia="es-CO"/>
+        </w:rPr>
+        <w:t>. Uso de aplicaciones de software que permite hacer el seguimiento de la huella digital de usuarios con propósitos poco éticos.</w:t>
+      </w:r>
+    </w:p>
+    <w:p>
+      <w:pPr>
+        <w:pStyle w:val="Prrafodelista"/>
+        <w:numPr>
+          <w:ilvl w:val="0"/>
+          <w:numId w:val="24"/>
+        </w:numPr>
+        <w:rPr>
+          <w:lang w:val="es-419" w:eastAsia="es-CO"/>
+        </w:rPr>
+      </w:pPr>
+      <w:r>
+        <w:rPr>
+          <w:b/>
+          <w:bCs/>
+          <w:lang w:val="es-419" w:eastAsia="es-CO"/>
+        </w:rPr>
+        <w:t>Redes sociales</w:t>
+      </w:r>
+      <w:r>
+        <w:rPr>
+          <w:lang w:val="es-419" w:eastAsia="es-CO"/>
+        </w:rPr>
+        <w:t>. En estas aplicaciones web, los datos son el mayor tesoro, ya que se ofrecen de forma libre, pero pueden quedar expuestos para diferentes acciones.</w:t>
+      </w:r>
+    </w:p>
+    <w:p>
+      <w:pPr>
+        <w:pStyle w:val="Prrafodelista"/>
+        <w:numPr>
+          <w:ilvl w:val="0"/>
+          <w:numId w:val="24"/>
+        </w:numPr>
+        <w:rPr>
+          <w:lang w:val="es-419" w:eastAsia="es-CO"/>
+        </w:rPr>
+      </w:pPr>
+      <w:r>
+        <w:rPr>
+          <w:b/>
+          <w:bCs/>
+          <w:lang w:val="es-419" w:eastAsia="es-CO"/>
+        </w:rPr>
+        <w:t>Robo de identidad</w:t>
+      </w:r>
+      <w:r>
+        <w:rPr>
+          <w:lang w:val="es-419" w:eastAsia="es-CO"/>
+        </w:rPr>
+        <w:t>. Actividad en donde se toma la información de un usuario y se usa de forma inapropiada en Internet y servicios de banca.</w:t>
+      </w:r>
+    </w:p>
+    <w:p>
+      <w:pPr>
+        <w:pStyle w:val="Prrafodelista"/>
+        <w:numPr>
+          <w:ilvl w:val="0"/>
+          <w:numId w:val="24"/>
+        </w:numPr>
+        <w:rPr>
+          <w:lang w:val="es-419" w:eastAsia="es-CO"/>
+        </w:rPr>
+      </w:pPr>
+      <w:r>
+        <w:rPr>
+          <w:b/>
+          <w:bCs/>
+          <w:lang w:val="es-419" w:eastAsia="es-CO"/>
+        </w:rPr>
+        <w:t>Escaneado, olfateo y mapeo</w:t>
+      </w:r>
+      <w:r>
+        <w:rPr>
+          <w:lang w:val="es-419" w:eastAsia="es-CO"/>
+        </w:rPr>
+        <w:t>. Uso de herramientas y aplicaciones de “</w:t>
+      </w:r>
+      <w:r>
+        <w:rPr>
+          <w:rStyle w:val="Extranjerismo"/>
+          <w:lang w:val="es-419" w:eastAsia="es-CO"/>
+        </w:rPr>
+        <w:t>software</w:t>
+      </w:r>
+      <w:r>
+        <w:rPr>
+          <w:lang w:val="es-419" w:eastAsia="es-CO"/>
+        </w:rPr>
+        <w:t>”, para la intersección de paquetes que pasan por las redes de datos. La idea es capturar la información con fines de prevención o corrección.</w:t>
+      </w:r>
+    </w:p>
+    <w:p>
+      <w:pPr>
+        <w:pStyle w:val="Prrafodelista"/>
+        <w:numPr>
+          <w:ilvl w:val="0"/>
+          <w:numId w:val="24"/>
+        </w:numPr>
+        <w:rPr>
+          <w:lang w:val="es-419" w:eastAsia="es-CO"/>
+        </w:rPr>
+      </w:pPr>
+      <w:r>
+        <w:rPr>
+          <w:b/>
+          <w:bCs/>
+          <w:lang w:val="es-419" w:eastAsia="es-CO"/>
+        </w:rPr>
+        <w:t>Conectado e inalámbrico.</w:t>
+      </w:r>
+      <w:r>
+        <w:rPr>
+          <w:lang w:val="es-419" w:eastAsia="es-CO"/>
+        </w:rPr>
+        <w:t xml:space="preserve"> Se revisan todos los conceptos, facilidades y vulnerabilidades presentes en redes de datos, en función del medio de transmisión.</w:t>
+      </w:r>
+    </w:p>
+    <w:p>
+      <w:pPr>
+        <w:pStyle w:val="Prrafodelista"/>
+        <w:numPr>
+          <w:ilvl w:val="0"/>
+          <w:numId w:val="24"/>
+        </w:numPr>
+        <w:rPr>
+          <w:lang w:val="es-419" w:eastAsia="es-CO"/>
+        </w:rPr>
+      </w:pPr>
+      <w:r>
+        <w:rPr>
+          <w:b/>
+          <w:bCs/>
+          <w:lang w:val="es-419" w:eastAsia="es-CO"/>
+        </w:rPr>
+        <w:t>Amenaza de dispositivos móviles</w:t>
+      </w:r>
+      <w:r>
+        <w:rPr>
+          <w:lang w:val="es-419" w:eastAsia="es-CO"/>
+        </w:rPr>
+        <w:t>. Los dispositivos móviles se han convertido en un punto de entrada a las redes de datos que pueden explotar las vulnerabilidades de la red o el sistema de información.</w:t>
+      </w:r>
+    </w:p>
+    <w:p>
+      <w:pPr>
+        <w:pStyle w:val="Prrafodelista"/>
+        <w:numPr>
+          <w:ilvl w:val="0"/>
+          <w:numId w:val="24"/>
+        </w:numPr>
+        <w:rPr>
+          <w:lang w:val="es-419" w:eastAsia="es-CO"/>
+        </w:rPr>
+      </w:pPr>
+      <w:r>
+        <w:rPr>
+          <w:b/>
+          <w:bCs/>
+          <w:lang w:val="es-419" w:eastAsia="es-CO"/>
+        </w:rPr>
+        <w:t>Seguimiento y acoso</w:t>
+      </w:r>
+      <w:r>
+        <w:rPr>
+          <w:lang w:val="es-419" w:eastAsia="es-CO"/>
+        </w:rPr>
+        <w:t>. Técnicas para obtener información a través de acciones físicas de seguimiento e intimidación.</w:t>
+      </w:r>
+    </w:p>
+    <w:p>
+      <w:pPr>
+        <w:pStyle w:val="Prrafodelista"/>
+        <w:numPr>
+          <w:ilvl w:val="0"/>
+          <w:numId w:val="24"/>
+        </w:numPr>
+        <w:rPr>
+          <w:lang w:val="es-419" w:eastAsia="es-CO"/>
+        </w:rPr>
+      </w:pPr>
+      <w:r>
+        <w:rPr>
+          <w:b/>
+          <w:bCs/>
+          <w:lang w:val="es-419" w:eastAsia="es-CO"/>
+        </w:rPr>
+        <w:t>Ingeniería social</w:t>
+      </w:r>
+      <w:r>
+        <w:rPr>
+          <w:lang w:val="es-419" w:eastAsia="es-CO"/>
+        </w:rPr>
+        <w:t>. Técnicas para obtener información sin que la persona se dé cuenta de que se está vulnerando sus opciones de seguridad.</w:t>
+      </w:r>
     </w:p>
     <w:p>
       <w:pPr>
         <w:pStyle w:val="Ttulo2"/>
       </w:pPr>
-      <w:bookmarkStart w:id="26" w:name="_Toc138850158"/>
+      <w:bookmarkStart w:id="31" w:name="_Toc141015257"/>
       <w:r>
         <w:t>Características</w:t>
       </w:r>
-      <w:bookmarkEnd w:id="26"/>
+      <w:bookmarkEnd w:id="31"/>
     </w:p>
     <w:p>
       <w:pPr>
@@ -7830,6 +8387,7 @@
           <w:bCs/>
           <w:lang w:val="es-419" w:eastAsia="es-CO"/>
         </w:rPr>
+        <w:lastRenderedPageBreak/>
         <w:t>La amenaza de internet</w:t>
       </w:r>
       <w:r>
@@ -7842,14 +8400,7 @@
         <w:rPr>
           <w:lang w:val="es-419" w:eastAsia="es-CO"/>
         </w:rPr>
-        <w:t xml:space="preserve">a red pública de Internet es una “mina de oro” para quienes realizar labores de inteligencia. Utilizada de forma no maliciosa resulta extremadamente útil, pero puede servir para reunir información y </w:t>
-      </w:r>
-      <w:r>
-        <w:rPr>
-          <w:lang w:val="es-419" w:eastAsia="es-CO"/>
-        </w:rPr>
-        <w:lastRenderedPageBreak/>
-        <w:t>dirigir ataques. Otro punto es que una vez se sube algo en un servidor (entrada de blog, archivo de datos) podría permanecer allí durante mucho tiempo, posiblemente para siempre.</w:t>
+        <w:t>a red pública de Internet es una “mina de oro” para quienes realizar labores de inteligencia. Utilizada de forma no maliciosa resulta extremadamente útil, pero puede servir para reunir información y dirigir ataques. Otro punto es que una vez se sube algo en un servidor (entrada de blog, archivo de datos) podría permanecer allí durante mucho tiempo, posiblemente para siempre.</w:t>
       </w:r>
     </w:p>
     <w:p>
@@ -8039,7 +8590,14 @@
         <w:rPr>
           <w:lang w:val="es-419" w:eastAsia="es-CO"/>
         </w:rPr>
-        <w:t>stán apareciendo en masa ofreciendo una manera de hacer negocios, compartir datos, conocer personas, encontrar nuevas oportunidades. Pero, conlleva una gran responsabilidad en cuanto a la información que se comparte. No debería sorprender que cuando una residencia es robada durante, por ejemplo, un período de vacaciones, la primera pregunta que se haga sea: ¿sabía alguien que estaba fuera?</w:t>
+        <w:t xml:space="preserve">stán apareciendo en masa ofreciendo una manera de hacer negocios, compartir datos, conocer personas, encontrar nuevas oportunidades. Pero, conlleva una gran responsabilidad en cuanto a la información que se comparte. No debería sorprender que cuando una </w:t>
+      </w:r>
+      <w:r>
+        <w:rPr>
+          <w:lang w:val="es-419" w:eastAsia="es-CO"/>
+        </w:rPr>
+        <w:lastRenderedPageBreak/>
+        <w:t>residencia es robada durante, por ejemplo, un período de vacaciones, la primera pregunta que se haga sea: ¿sabía alguien que estaba fuera?</w:t>
       </w:r>
     </w:p>
     <w:p>
@@ -8059,7 +8617,6 @@
           <w:bCs/>
           <w:lang w:val="es-419" w:eastAsia="es-CO"/>
         </w:rPr>
-        <w:lastRenderedPageBreak/>
         <w:t>Escaneado, olfateo y mapeo</w:t>
       </w:r>
       <w:r>
@@ -8261,11 +8818,12 @@
       <w:pPr>
         <w:pStyle w:val="Ttulo2"/>
       </w:pPr>
-      <w:bookmarkStart w:id="27" w:name="_Toc138850159"/>
-      <w:r>
+      <w:bookmarkStart w:id="32" w:name="_Toc141015258"/>
+      <w:r>
+        <w:lastRenderedPageBreak/>
         <w:t>Aplicación</w:t>
       </w:r>
-      <w:bookmarkEnd w:id="27"/>
+      <w:bookmarkEnd w:id="32"/>
     </w:p>
     <w:p>
       <w:pPr>
@@ -8297,7 +8855,6 @@
           <w:bCs/>
           <w:lang w:val="es-419" w:eastAsia="es-CO"/>
         </w:rPr>
-        <w:lastRenderedPageBreak/>
         <w:t>Seguimiento y acoso</w:t>
       </w:r>
       <w:r>
@@ -8451,12 +9008,12 @@
       <w:pPr>
         <w:pStyle w:val="Titulosgenerales"/>
       </w:pPr>
-      <w:bookmarkStart w:id="28" w:name="_Toc138850160"/>
+      <w:bookmarkStart w:id="33" w:name="_Toc141015259"/>
       <w:r>
         <w:lastRenderedPageBreak/>
         <w:t>Síntesis</w:t>
       </w:r>
-      <w:bookmarkEnd w:id="28"/>
+      <w:bookmarkEnd w:id="33"/>
       <w:r>
         <w:t xml:space="preserve"> </w:t>
       </w:r>
@@ -8488,10 +9045,10 @@
           <w:lang w:val="es-419" w:eastAsia="es-CO"/>
         </w:rPr>
         <w:drawing>
-          <wp:inline distT="0" distB="0" distL="0" distR="0" wp14:anchorId="7BAECC9A" wp14:editId="016C327B">
-            <wp:extent cx="5780325" cy="4876800"/>
-            <wp:effectExtent l="0" t="0" r="0" b="0"/>
-            <wp:docPr id="11" name="Imagen 11" descr="La imagen nos presenta una síntesis del componente formativo. Comienza con la evaluación de la ciberseguridad, la cual considera métricas y controles de seguridad, articulados en un modelo de seguridad, a través de testing y monitoreo, en integración con SIEM y SOC.&#10;Este testing y monitoreo, permiten evaluar la eficiencia del modelo de seguridad y la generación de alertas para enfrentar ataques al sistema, resultado de las técnicas y tácticas de recopilación de información, como son: rastreo, phishing, mapeo, ingeniería social, intervenciones y seguimiento."/>
+          <wp:inline distT="0" distB="0" distL="0" distR="0" wp14:anchorId="50149080" wp14:editId="68FE9CE1">
+            <wp:extent cx="6449193" cy="5441115"/>
+            <wp:effectExtent l="0" t="0" r="8890" b="7620"/>
+            <wp:docPr id="2" name="Imagen 2" descr="Síntesis del componente formativo. Comienza con la evaluación de la ciberseguridad, la cual considera métricas y controles de seguridad, articulados en un modelo de seguridad, a través de testing y monitoreo, en integración con SIEM y SOC.&#10;Este testing y monitoreo, permite evaluar la eficiencia del modelo de seguridad y la generación de alertas para enfrentar ataques al sistema, resultado de las técnicas y tácticas de recopilación de información, como son: rastreo, phishing, mapeo, ingeniería social, intervenciones y seguimiento."/>
             <wp:cNvGraphicFramePr>
               <a:graphicFrameLocks xmlns:a="http://schemas.openxmlformats.org/drawingml/2006/main" noChangeAspect="1"/>
             </wp:cNvGraphicFramePr>
@@ -8499,13 +9056,13 @@
               <a:graphicData uri="http://schemas.openxmlformats.org/drawingml/2006/picture">
                 <pic:pic xmlns:pic="http://schemas.openxmlformats.org/drawingml/2006/picture">
                   <pic:nvPicPr>
-                    <pic:cNvPr id="11" name="Imagen 11" descr="La imagen nos presenta una síntesis del componente formativo. Comienza con la evaluación de la ciberseguridad, la cual considera métricas y controles de seguridad, articulados en un modelo de seguridad, a través de testing y monitoreo, en integración con SIEM y SOC.&#10;Este testing y monitoreo, permiten evaluar la eficiencia del modelo de seguridad y la generación de alertas para enfrentar ataques al sistema, resultado de las técnicas y tácticas de recopilación de información, como son: rastreo, phishing, mapeo, ingeniería social, intervenciones y seguimiento."/>
+                    <pic:cNvPr id="2" name="Imagen 2" descr="Síntesis del componente formativo. Comienza con la evaluación de la ciberseguridad, la cual considera métricas y controles de seguridad, articulados en un modelo de seguridad, a través de testing y monitoreo, en integración con SIEM y SOC.&#10;Este testing y monitoreo, permite evaluar la eficiencia del modelo de seguridad y la generación de alertas para enfrentar ataques al sistema, resultado de las técnicas y tácticas de recopilación de información, como son: rastreo, phishing, mapeo, ingeniería social, intervenciones y seguimiento."/>
                     <pic:cNvPicPr>
                       <a:picLocks noChangeAspect="1" noChangeArrowheads="1"/>
                     </pic:cNvPicPr>
                   </pic:nvPicPr>
                   <pic:blipFill>
-                    <a:blip r:embed="rId24">
+                    <a:blip r:embed="rId25">
                       <a:extLst>
                         <a:ext uri="{28A0092B-C50C-407E-A947-70E740481C1C}">
                           <a14:useLocalDpi xmlns:a14="http://schemas.microsoft.com/office/drawing/2010/main" val="0"/>
@@ -8520,7 +9077,7 @@
                   <pic:spPr bwMode="auto">
                     <a:xfrm>
                       <a:off x="0" y="0"/>
-                      <a:ext cx="5828700" cy="4917613"/>
+                      <a:ext cx="6468967" cy="5457798"/>
                     </a:xfrm>
                     <a:prstGeom prst="rect">
                       <a:avLst/>
@@ -8538,12 +9095,12 @@
       <w:pPr>
         <w:pStyle w:val="Titulosgenerales"/>
       </w:pPr>
-      <w:bookmarkStart w:id="29" w:name="_Toc138850161"/>
+      <w:bookmarkStart w:id="34" w:name="_Toc141015260"/>
       <w:r>
         <w:lastRenderedPageBreak/>
         <w:t>Material complementario</w:t>
       </w:r>
-      <w:bookmarkEnd w:id="29"/>
+      <w:bookmarkEnd w:id="34"/>
     </w:p>
     <w:tbl>
       <w:tblPr>
@@ -8705,7 +9262,7 @@
             <w:pPr>
               <w:pStyle w:val="TextoTablas"/>
             </w:pPr>
-            <w:hyperlink r:id="rId25" w:history="1">
+            <w:hyperlink r:id="rId26" w:history="1">
               <w:r>
                 <w:rPr>
                   <w:rStyle w:val="Hipervnculo"/>
@@ -8837,7 +9394,7 @@
             <w:pPr>
               <w:pStyle w:val="TextoTablas"/>
             </w:pPr>
-            <w:hyperlink r:id="rId26" w:history="1">
+            <w:hyperlink r:id="rId27" w:history="1">
               <w:r>
                 <w:rPr>
                   <w:rStyle w:val="Hipervnculo"/>
@@ -8929,12 +9486,12 @@
       <w:pPr>
         <w:pStyle w:val="Titulosgenerales"/>
       </w:pPr>
-      <w:bookmarkStart w:id="30" w:name="_Toc138850162"/>
+      <w:bookmarkStart w:id="35" w:name="_Toc141015261"/>
       <w:r>
         <w:lastRenderedPageBreak/>
         <w:t>Glosario</w:t>
       </w:r>
-      <w:bookmarkEnd w:id="30"/>
+      <w:bookmarkEnd w:id="35"/>
     </w:p>
     <w:p>
       <w:pPr>
@@ -9276,12 +9833,12 @@
       <w:pPr>
         <w:pStyle w:val="Titulosgenerales"/>
       </w:pPr>
-      <w:bookmarkStart w:id="31" w:name="_Toc138850163"/>
+      <w:bookmarkStart w:id="36" w:name="_Toc141015262"/>
       <w:r>
         <w:lastRenderedPageBreak/>
         <w:t>Referencias bibliográficas</w:t>
       </w:r>
-      <w:bookmarkEnd w:id="31"/>
+      <w:bookmarkEnd w:id="36"/>
       <w:r>
         <w:t xml:space="preserve"> </w:t>
       </w:r>
@@ -9632,7 +10189,7 @@
         </w:rPr>
         <w:t xml:space="preserve"> </w:t>
       </w:r>
-      <w:hyperlink r:id="rId27" w:history="1">
+      <w:hyperlink r:id="rId28" w:history="1">
         <w:r>
           <w:rPr>
             <w:rStyle w:val="Hipervnculo"/>
@@ -9666,12 +10223,12 @@
       <w:pPr>
         <w:pStyle w:val="Titulosgenerales"/>
       </w:pPr>
-      <w:bookmarkStart w:id="32" w:name="_Toc138850164"/>
+      <w:bookmarkStart w:id="37" w:name="_Toc141015263"/>
       <w:r>
         <w:lastRenderedPageBreak/>
         <w:t>Créditos</w:t>
       </w:r>
-      <w:bookmarkEnd w:id="32"/>
+      <w:bookmarkEnd w:id="37"/>
     </w:p>
     <w:tbl>
       <w:tblPr>
@@ -10379,8 +10936,8 @@
       </w:pPr>
     </w:p>
     <w:sectPr>
-      <w:headerReference w:type="default" r:id="rId28"/>
-      <w:footerReference w:type="default" r:id="rId29"/>
+      <w:headerReference w:type="default" r:id="rId29"/>
+      <w:footerReference w:type="default" r:id="rId30"/>
       <w:pgSz w:w="12240" w:h="15840"/>
       <w:pgMar w:top="1701" w:right="1134" w:bottom="1134" w:left="1134" w:header="709" w:footer="737" w:gutter="0"/>
       <w:pgNumType w:start="1"/>
@@ -11702,6 +12259,119 @@
     </w:lvl>
   </w:abstractNum>
   <w:abstractNum w:abstractNumId="11" w15:restartNumberingAfterBreak="0">
+    <w:nsid w:val="48471ADE"/>
+    <w:multiLevelType w:val="hybridMultilevel"/>
+    <w:tmpl w:val="D3A2781E"/>
+    <w:lvl w:ilvl="0" w:tplc="240A0001">
+      <w:start w:val="1"/>
+      <w:numFmt w:val="bullet"/>
+      <w:lvlText w:val=""/>
+      <w:lvlJc w:val="left"/>
+      <w:pPr>
+        <w:ind w:left="1429" w:hanging="360"/>
+      </w:pPr>
+      <w:rPr>
+        <w:rFonts w:ascii="Symbol" w:hAnsi="Symbol" w:hint="default"/>
+      </w:rPr>
+    </w:lvl>
+    <w:lvl w:ilvl="1" w:tplc="240A0003" w:tentative="1">
+      <w:start w:val="1"/>
+      <w:numFmt w:val="bullet"/>
+      <w:lvlText w:val="o"/>
+      <w:lvlJc w:val="left"/>
+      <w:pPr>
+        <w:ind w:left="2149" w:hanging="360"/>
+      </w:pPr>
+      <w:rPr>
+        <w:rFonts w:ascii="Courier New" w:hAnsi="Courier New" w:cs="Courier New" w:hint="default"/>
+      </w:rPr>
+    </w:lvl>
+    <w:lvl w:ilvl="2" w:tplc="240A0005" w:tentative="1">
+      <w:start w:val="1"/>
+      <w:numFmt w:val="bullet"/>
+      <w:lvlText w:val=""/>
+      <w:lvlJc w:val="left"/>
+      <w:pPr>
+        <w:ind w:left="2869" w:hanging="360"/>
+      </w:pPr>
+      <w:rPr>
+        <w:rFonts w:ascii="Wingdings" w:hAnsi="Wingdings" w:hint="default"/>
+      </w:rPr>
+    </w:lvl>
+    <w:lvl w:ilvl="3" w:tplc="240A0001" w:tentative="1">
+      <w:start w:val="1"/>
+      <w:numFmt w:val="bullet"/>
+      <w:lvlText w:val=""/>
+      <w:lvlJc w:val="left"/>
+      <w:pPr>
+        <w:ind w:left="3589" w:hanging="360"/>
+      </w:pPr>
+      <w:rPr>
+        <w:rFonts w:ascii="Symbol" w:hAnsi="Symbol" w:hint="default"/>
+      </w:rPr>
+    </w:lvl>
+    <w:lvl w:ilvl="4" w:tplc="240A0003" w:tentative="1">
+      <w:start w:val="1"/>
+      <w:numFmt w:val="bullet"/>
+      <w:lvlText w:val="o"/>
+      <w:lvlJc w:val="left"/>
+      <w:pPr>
+        <w:ind w:left="4309" w:hanging="360"/>
+      </w:pPr>
+      <w:rPr>
+        <w:rFonts w:ascii="Courier New" w:hAnsi="Courier New" w:cs="Courier New" w:hint="default"/>
+      </w:rPr>
+    </w:lvl>
+    <w:lvl w:ilvl="5" w:tplc="240A0005" w:tentative="1">
+      <w:start w:val="1"/>
+      <w:numFmt w:val="bullet"/>
+      <w:lvlText w:val=""/>
+      <w:lvlJc w:val="left"/>
+      <w:pPr>
+        <w:ind w:left="5029" w:hanging="360"/>
+      </w:pPr>
+      <w:rPr>
+        <w:rFonts w:ascii="Wingdings" w:hAnsi="Wingdings" w:hint="default"/>
+      </w:rPr>
+    </w:lvl>
+    <w:lvl w:ilvl="6" w:tplc="240A0001" w:tentative="1">
+      <w:start w:val="1"/>
+      <w:numFmt w:val="bullet"/>
+      <w:lvlText w:val=""/>
+      <w:lvlJc w:val="left"/>
+      <w:pPr>
+        <w:ind w:left="5749" w:hanging="360"/>
+      </w:pPr>
+      <w:rPr>
+        <w:rFonts w:ascii="Symbol" w:hAnsi="Symbol" w:hint="default"/>
+      </w:rPr>
+    </w:lvl>
+    <w:lvl w:ilvl="7" w:tplc="240A0003" w:tentative="1">
+      <w:start w:val="1"/>
+      <w:numFmt w:val="bullet"/>
+      <w:lvlText w:val="o"/>
+      <w:lvlJc w:val="left"/>
+      <w:pPr>
+        <w:ind w:left="6469" w:hanging="360"/>
+      </w:pPr>
+      <w:rPr>
+        <w:rFonts w:ascii="Courier New" w:hAnsi="Courier New" w:cs="Courier New" w:hint="default"/>
+      </w:rPr>
+    </w:lvl>
+    <w:lvl w:ilvl="8" w:tplc="240A0005" w:tentative="1">
+      <w:start w:val="1"/>
+      <w:numFmt w:val="bullet"/>
+      <w:lvlText w:val=""/>
+      <w:lvlJc w:val="left"/>
+      <w:pPr>
+        <w:ind w:left="7189" w:hanging="360"/>
+      </w:pPr>
+      <w:rPr>
+        <w:rFonts w:ascii="Wingdings" w:hAnsi="Wingdings" w:hint="default"/>
+      </w:rPr>
+    </w:lvl>
+  </w:abstractNum>
+  <w:abstractNum w:abstractNumId="12" w15:restartNumberingAfterBreak="0">
     <w:nsid w:val="4EBE1EF6"/>
     <w:multiLevelType w:val="hybridMultilevel"/>
     <w:tmpl w:val="F6A60586"/>
@@ -11794,7 +12464,7 @@
       </w:pPr>
     </w:lvl>
   </w:abstractNum>
-  <w:abstractNum w:abstractNumId="12" w15:restartNumberingAfterBreak="0">
+  <w:abstractNum w:abstractNumId="13" w15:restartNumberingAfterBreak="0">
     <w:nsid w:val="510A4323"/>
     <w:multiLevelType w:val="hybridMultilevel"/>
     <w:tmpl w:val="ACD4D890"/>
@@ -11907,7 +12577,7 @@
       </w:rPr>
     </w:lvl>
   </w:abstractNum>
-  <w:abstractNum w:abstractNumId="13" w15:restartNumberingAfterBreak="0">
+  <w:abstractNum w:abstractNumId="14" w15:restartNumberingAfterBreak="0">
     <w:nsid w:val="569F4EC9"/>
     <w:multiLevelType w:val="hybridMultilevel"/>
     <w:tmpl w:val="91B078EA"/>
@@ -12020,7 +12690,7 @@
       </w:rPr>
     </w:lvl>
   </w:abstractNum>
-  <w:abstractNum w:abstractNumId="14" w15:restartNumberingAfterBreak="0">
+  <w:abstractNum w:abstractNumId="15" w15:restartNumberingAfterBreak="0">
     <w:nsid w:val="5A3C7DF1"/>
     <w:multiLevelType w:val="hybridMultilevel"/>
     <w:tmpl w:val="9940CE64"/>
@@ -12133,7 +12803,7 @@
       </w:rPr>
     </w:lvl>
   </w:abstractNum>
-  <w:abstractNum w:abstractNumId="15" w15:restartNumberingAfterBreak="0">
+  <w:abstractNum w:abstractNumId="16" w15:restartNumberingAfterBreak="0">
     <w:nsid w:val="5C667FF0"/>
     <w:multiLevelType w:val="hybridMultilevel"/>
     <w:tmpl w:val="C4881080"/>
@@ -12246,7 +12916,7 @@
       </w:rPr>
     </w:lvl>
   </w:abstractNum>
-  <w:abstractNum w:abstractNumId="16" w15:restartNumberingAfterBreak="0">
+  <w:abstractNum w:abstractNumId="17" w15:restartNumberingAfterBreak="0">
     <w:nsid w:val="602827FF"/>
     <w:multiLevelType w:val="hybridMultilevel"/>
     <w:tmpl w:val="37ECAFC6"/>
@@ -12359,7 +13029,7 @@
       </w:rPr>
     </w:lvl>
   </w:abstractNum>
-  <w:abstractNum w:abstractNumId="17" w15:restartNumberingAfterBreak="0">
+  <w:abstractNum w:abstractNumId="18" w15:restartNumberingAfterBreak="0">
     <w:nsid w:val="6BA61A3F"/>
     <w:multiLevelType w:val="hybridMultilevel"/>
     <w:tmpl w:val="4B2C55F4"/>
@@ -12472,7 +13142,7 @@
       </w:rPr>
     </w:lvl>
   </w:abstractNum>
-  <w:abstractNum w:abstractNumId="18" w15:restartNumberingAfterBreak="0">
+  <w:abstractNum w:abstractNumId="19" w15:restartNumberingAfterBreak="0">
     <w:nsid w:val="6C216A00"/>
     <w:multiLevelType w:val="hybridMultilevel"/>
     <w:tmpl w:val="0700E53C"/>
@@ -12563,7 +13233,7 @@
       </w:pPr>
     </w:lvl>
   </w:abstractNum>
-  <w:abstractNum w:abstractNumId="19" w15:restartNumberingAfterBreak="0">
+  <w:abstractNum w:abstractNumId="20" w15:restartNumberingAfterBreak="0">
     <w:nsid w:val="71CC6969"/>
     <w:multiLevelType w:val="hybridMultilevel"/>
     <w:tmpl w:val="9226281C"/>
@@ -12676,7 +13346,7 @@
       </w:rPr>
     </w:lvl>
   </w:abstractNum>
-  <w:abstractNum w:abstractNumId="20" w15:restartNumberingAfterBreak="0">
+  <w:abstractNum w:abstractNumId="21" w15:restartNumberingAfterBreak="0">
     <w:nsid w:val="76F6058A"/>
     <w:multiLevelType w:val="hybridMultilevel"/>
     <w:tmpl w:val="E2067B92"/>
@@ -12767,7 +13437,7 @@
       </w:pPr>
     </w:lvl>
   </w:abstractNum>
-  <w:abstractNum w:abstractNumId="21" w15:restartNumberingAfterBreak="0">
+  <w:abstractNum w:abstractNumId="22" w15:restartNumberingAfterBreak="0">
     <w:nsid w:val="7B8F63B0"/>
     <w:multiLevelType w:val="hybridMultilevel"/>
     <w:tmpl w:val="5DFC1F98"/>
@@ -12880,10 +13550,10 @@
       </w:rPr>
     </w:lvl>
   </w:abstractNum>
-  <w:abstractNum w:abstractNumId="22" w15:restartNumberingAfterBreak="0">
+  <w:abstractNum w:abstractNumId="23" w15:restartNumberingAfterBreak="0">
     <w:nsid w:val="7C161D1C"/>
     <w:multiLevelType w:val="multilevel"/>
-    <w:tmpl w:val="1D2A2A7E"/>
+    <w:tmpl w:val="B4CEDE52"/>
     <w:lvl w:ilvl="0">
       <w:start w:val="1"/>
       <w:numFmt w:val="decimal"/>
@@ -12969,7 +13639,7 @@
     </w:lvl>
   </w:abstractNum>
   <w:num w:numId="1" w16cid:durableId="1004043235">
-    <w:abstractNumId w:val="22"/>
+    <w:abstractNumId w:val="23"/>
   </w:num>
   <w:num w:numId="2" w16cid:durableId="1639607128">
     <w:abstractNumId w:val="0"/>
@@ -12978,7 +13648,7 @@
     <w:abstractNumId w:val="6"/>
   </w:num>
   <w:num w:numId="4" w16cid:durableId="787361376">
-    <w:abstractNumId w:val="11"/>
+    <w:abstractNumId w:val="12"/>
   </w:num>
   <w:num w:numId="5" w16cid:durableId="672538809">
     <w:abstractNumId w:val="7"/>
@@ -12987,46 +13657,46 @@
     <w:abstractNumId w:val="3"/>
   </w:num>
   <w:num w:numId="7" w16cid:durableId="762603562">
-    <w:abstractNumId w:val="14"/>
+    <w:abstractNumId w:val="15"/>
   </w:num>
   <w:num w:numId="8" w16cid:durableId="1795907566">
+    <w:abstractNumId w:val="22"/>
+  </w:num>
+  <w:num w:numId="9" w16cid:durableId="61757664">
+    <w:abstractNumId w:val="16"/>
+  </w:num>
+  <w:num w:numId="10" w16cid:durableId="1533151225">
     <w:abstractNumId w:val="21"/>
   </w:num>
-  <w:num w:numId="9" w16cid:durableId="61757664">
-    <w:abstractNumId w:val="15"/>
-  </w:num>
-  <w:num w:numId="10" w16cid:durableId="1533151225">
-    <w:abstractNumId w:val="20"/>
-  </w:num>
   <w:num w:numId="11" w16cid:durableId="1184176148">
-    <w:abstractNumId w:val="17"/>
+    <w:abstractNumId w:val="18"/>
   </w:num>
   <w:num w:numId="12" w16cid:durableId="35591592">
     <w:abstractNumId w:val="8"/>
   </w:num>
   <w:num w:numId="13" w16cid:durableId="1819955947">
-    <w:abstractNumId w:val="13"/>
+    <w:abstractNumId w:val="14"/>
   </w:num>
   <w:num w:numId="14" w16cid:durableId="760025669">
     <w:abstractNumId w:val="2"/>
   </w:num>
   <w:num w:numId="15" w16cid:durableId="1067648969">
-    <w:abstractNumId w:val="18"/>
+    <w:abstractNumId w:val="19"/>
   </w:num>
   <w:num w:numId="16" w16cid:durableId="403919293">
     <w:abstractNumId w:val="4"/>
   </w:num>
   <w:num w:numId="17" w16cid:durableId="1113675100">
-    <w:abstractNumId w:val="19"/>
+    <w:abstractNumId w:val="20"/>
   </w:num>
   <w:num w:numId="18" w16cid:durableId="680353539">
-    <w:abstractNumId w:val="12"/>
+    <w:abstractNumId w:val="13"/>
   </w:num>
   <w:num w:numId="19" w16cid:durableId="1598249510">
     <w:abstractNumId w:val="1"/>
   </w:num>
   <w:num w:numId="20" w16cid:durableId="1179077732">
-    <w:abstractNumId w:val="16"/>
+    <w:abstractNumId w:val="17"/>
   </w:num>
   <w:num w:numId="21" w16cid:durableId="788665111">
     <w:abstractNumId w:val="9"/>
@@ -13036,6 +13706,9 @@
   </w:num>
   <w:num w:numId="23" w16cid:durableId="941642055">
     <w:abstractNumId w:val="10"/>
+  </w:num>
+  <w:num w:numId="24" w16cid:durableId="96291185">
+    <w:abstractNumId w:val="11"/>
   </w:num>
   <w:numIdMacAtCleanup w:val="23"/>
 </w:numbering>
@@ -13489,7 +14162,7 @@
     <w:uiPriority w:val="9"/>
     <w:unhideWhenUsed/>
     <w:qFormat/>
-    <w:rsid w:val="00A503F9"/>
+    <w:rsid w:val="00797E37"/>
     <w:pPr>
       <w:keepNext/>
       <w:keepLines/>
@@ -13658,7 +14331,7 @@
     <w:basedOn w:val="Fuentedeprrafopredeter"/>
     <w:link w:val="Ttulo2"/>
     <w:uiPriority w:val="9"/>
-    <w:rsid w:val="00A503F9"/>
+    <w:rsid w:val="00797E37"/>
     <w:rPr>
       <w:rFonts w:ascii="Calibri" w:eastAsiaTheme="majorEastAsia" w:hAnsi="Calibri" w:cstheme="majorBidi"/>
       <w:b/>
@@ -14579,6 +15252,21 @@
 </file>
 
 <file path=customXml/item1.xml><?xml version="1.0" encoding="utf-8"?>
+<p:properties xmlns:p="http://schemas.microsoft.com/office/2006/metadata/properties" xmlns:xsi="http://www.w3.org/2001/XMLSchema-instance" xmlns:pc="http://schemas.microsoft.com/office/infopath/2007/PartnerControls">
+  <documentManagement>
+    <TaxCatchAll xmlns="cb45339b-ced9-4d0d-8f64-77573914d53b" xsi:nil="true"/>
+    <lcf76f155ced4ddcb4097134ff3c332f xmlns="43a3ca16-9c26-4813-b83f-4aec9927b43f">
+      <Terms xmlns="http://schemas.microsoft.com/office/infopath/2007/PartnerControls"/>
+    </lcf76f155ced4ddcb4097134ff3c332f>
+  </documentManagement>
+</p:properties>
+</file>
+
+<file path=customXml/item2.xml><?xml version="1.0" encoding="utf-8"?>
+<b:Sources xmlns:b="http://schemas.openxmlformats.org/officeDocument/2006/bibliography" xmlns="http://schemas.openxmlformats.org/officeDocument/2006/bibliography" SelectedStyle="\APASixthEditionOfficeOnline.xsl" StyleName="APA" Version="6"/>
+</file>
+
+<file path=customXml/item3.xml><?xml version="1.0" encoding="utf-8"?>
 <ct:contentTypeSchema xmlns:ct="http://schemas.microsoft.com/office/2006/metadata/contentType" xmlns:ma="http://schemas.microsoft.com/office/2006/metadata/properties/metaAttributes" ct:_="" ma:_="" ma:contentTypeName="Documento" ma:contentTypeID="0x01010049282E1EDBE9234EA9E6D38F720E265F" ma:contentTypeVersion="14" ma:contentTypeDescription="Crear nuevo documento." ma:contentTypeScope="" ma:versionID="a42ff07cf646412a9d19debe8c6d4daf">
   <xsd:schema xmlns:xsd="http://www.w3.org/2001/XMLSchema" xmlns:xs="http://www.w3.org/2001/XMLSchema" xmlns:p="http://schemas.microsoft.com/office/2006/metadata/properties" xmlns:ns2="cb45339b-ced9-4d0d-8f64-77573914d53b" xmlns:ns3="43a3ca16-9c26-4813-b83f-4aec9927b43f" targetNamespace="http://schemas.microsoft.com/office/2006/metadata/properties" ma:root="true" ma:fieldsID="1ea4cc88dd4224d348cb845d53979881" ns2:_="" ns3:_="">
     <xsd:import namespace="cb45339b-ced9-4d0d-8f64-77573914d53b"/>
@@ -14807,21 +15495,6 @@
 </ct:contentTypeSchema>
 </file>
 
-<file path=customXml/item2.xml><?xml version="1.0" encoding="utf-8"?>
-<b:Sources xmlns:b="http://schemas.openxmlformats.org/officeDocument/2006/bibliography" xmlns="http://schemas.openxmlformats.org/officeDocument/2006/bibliography" SelectedStyle="\APASixthEditionOfficeOnline.xsl" StyleName="APA" Version="6"/>
-</file>
-
-<file path=customXml/item3.xml><?xml version="1.0" encoding="utf-8"?>
-<p:properties xmlns:p="http://schemas.microsoft.com/office/2006/metadata/properties" xmlns:xsi="http://www.w3.org/2001/XMLSchema-instance" xmlns:pc="http://schemas.microsoft.com/office/infopath/2007/PartnerControls">
-  <documentManagement>
-    <TaxCatchAll xmlns="cb45339b-ced9-4d0d-8f64-77573914d53b" xsi:nil="true"/>
-    <lcf76f155ced4ddcb4097134ff3c332f xmlns="43a3ca16-9c26-4813-b83f-4aec9927b43f">
-      <Terms xmlns="http://schemas.microsoft.com/office/infopath/2007/PartnerControls"/>
-    </lcf76f155ced4ddcb4097134ff3c332f>
-  </documentManagement>
-</p:properties>
-</file>
-
 <file path=customXml/item4.xml><?xml version="1.0" encoding="utf-8"?>
 <?mso-contentType ?>
 <FormTemplates xmlns="http://schemas.microsoft.com/sharepoint/v3/contenttype/forms">
@@ -14832,6 +15505,25 @@
 </file>
 
 <file path=customXml/itemProps1.xml><?xml version="1.0" encoding="utf-8"?>
+<ds:datastoreItem xmlns:ds="http://schemas.openxmlformats.org/officeDocument/2006/customXml" ds:itemID="{BF4E516C-F94F-44ED-841D-7681A4EB7F37}">
+  <ds:schemaRefs>
+    <ds:schemaRef ds:uri="http://schemas.microsoft.com/office/2006/metadata/properties"/>
+    <ds:schemaRef ds:uri="http://schemas.microsoft.com/office/infopath/2007/PartnerControls"/>
+    <ds:schemaRef ds:uri="cb45339b-ced9-4d0d-8f64-77573914d53b"/>
+    <ds:schemaRef ds:uri="43a3ca16-9c26-4813-b83f-4aec9927b43f"/>
+  </ds:schemaRefs>
+</ds:datastoreItem>
+</file>
+
+<file path=customXml/itemProps2.xml><?xml version="1.0" encoding="utf-8"?>
+<ds:datastoreItem xmlns:ds="http://schemas.openxmlformats.org/officeDocument/2006/customXml" ds:itemID="{E8AB44A3-7C62-4BD2-82ED-8ABC209970FA}">
+  <ds:schemaRefs>
+    <ds:schemaRef ds:uri="http://schemas.openxmlformats.org/officeDocument/2006/bibliography"/>
+  </ds:schemaRefs>
+</ds:datastoreItem>
+</file>
+
+<file path=customXml/itemProps3.xml><?xml version="1.0" encoding="utf-8"?>
 <ds:datastoreItem xmlns:ds="http://schemas.openxmlformats.org/officeDocument/2006/customXml" ds:itemID="{DD7DCB96-3209-44C2-8F62-0AACB051EAEA}">
   <ds:schemaRefs>
     <ds:schemaRef ds:uri="http://schemas.microsoft.com/office/2006/metadata/contentType"/>
@@ -14850,25 +15542,6 @@
 </ds:datastoreItem>
 </file>
 
-<file path=customXml/itemProps2.xml><?xml version="1.0" encoding="utf-8"?>
-<ds:datastoreItem xmlns:ds="http://schemas.openxmlformats.org/officeDocument/2006/customXml" ds:itemID="{E8AB44A3-7C62-4BD2-82ED-8ABC209970FA}">
-  <ds:schemaRefs>
-    <ds:schemaRef ds:uri="http://schemas.openxmlformats.org/officeDocument/2006/bibliography"/>
-  </ds:schemaRefs>
-</ds:datastoreItem>
-</file>
-
-<file path=customXml/itemProps3.xml><?xml version="1.0" encoding="utf-8"?>
-<ds:datastoreItem xmlns:ds="http://schemas.openxmlformats.org/officeDocument/2006/customXml" ds:itemID="{BF4E516C-F94F-44ED-841D-7681A4EB7F37}">
-  <ds:schemaRefs>
-    <ds:schemaRef ds:uri="http://schemas.microsoft.com/office/2006/metadata/properties"/>
-    <ds:schemaRef ds:uri="http://schemas.microsoft.com/office/infopath/2007/PartnerControls"/>
-    <ds:schemaRef ds:uri="cb45339b-ced9-4d0d-8f64-77573914d53b"/>
-    <ds:schemaRef ds:uri="43a3ca16-9c26-4813-b83f-4aec9927b43f"/>
-  </ds:schemaRefs>
-</ds:datastoreItem>
-</file>
-
 <file path=customXml/itemProps4.xml><?xml version="1.0" encoding="utf-8"?>
 <ds:datastoreItem xmlns:ds="http://schemas.openxmlformats.org/officeDocument/2006/customXml" ds:itemID="{061EF291-0903-4949-AE29-A1B9B9ADE4C0}">
   <ds:schemaRefs>

</xml_diff>

<commit_message>
se actualiza pdf accesible y se genera descargable
</commit_message>
<xml_diff>
--- a/fuentes/233109_CF05_DU.docx
+++ b/fuentes/233109_CF05_DU.docx
@@ -199,9 +199,9 @@
               </wp:anchor>
             </w:drawing>
           </mc:Choice>
-          <mc:Fallback>
-            <w:pict>
-              <v:rect w14:anchorId="04BF2410" id="Rectángulo 3" o:spid="_x0000_s1026" alt="&quot;&quot;" style="position:absolute;margin-left:-55.7pt;margin-top:26.5pt;width:613.85pt;height:204pt;z-index:-251655168;visibility:visible;mso-wrap-style:square;mso-height-percent:0;mso-wrap-distance-left:9pt;mso-wrap-distance-top:0;mso-wrap-distance-right:9pt;mso-wrap-distance-bottom:0;mso-position-horizontal:absolute;mso-position-horizontal-relative:text;mso-position-vertical:absolute;mso-position-vertical-relative:text;mso-height-percent:0;mso-height-relative:margin;v-text-anchor:middle" o:gfxdata="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" fillcolor="#00314d" stroked="f" strokeweight="1pt"/>
+          <mc:Fallback xmlns:a14="http://schemas.microsoft.com/office/drawing/2010/main" xmlns:pic="http://schemas.openxmlformats.org/drawingml/2006/picture" xmlns:adec="http://schemas.microsoft.com/office/drawing/2017/decorative" xmlns:a="http://schemas.openxmlformats.org/drawingml/2006/main">
+            <w:pict w14:anchorId="6279EEA0">
+              <v:rect id="Rectángulo 3" style="position:absolute;margin-left:-55.7pt;margin-top:26.5pt;width:613.85pt;height:204pt;z-index:-251655168;visibility:visible;mso-wrap-style:square;mso-height-percent:0;mso-wrap-distance-left:9pt;mso-wrap-distance-top:0;mso-wrap-distance-right:9pt;mso-wrap-distance-bottom:0;mso-position-horizontal:absolute;mso-position-horizontal-relative:text;mso-position-vertical:absolute;mso-position-vertical-relative:text;mso-height-percent:0;mso-height-relative:margin;v-text-anchor:middle" alt="&quot;&quot;" o:spid="_x0000_s1026" fillcolor="#00314d" stroked="f" strokeweight="1pt" w14:anchorId="04BF2410" o:gfxdata="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"/>
             </w:pict>
           </mc:Fallback>
         </mc:AlternateContent>
@@ -294,13 +294,13 @@
               </wp:anchor>
             </w:drawing>
           </mc:Choice>
-          <mc:Fallback>
-            <w:pict>
-              <v:shapetype w14:anchorId="2E2DABF6" id="_x0000_t202" coordsize="21600,21600" o:spt="202" path="m,l,21600r21600,l21600,xe">
+          <mc:Fallback xmlns:a14="http://schemas.microsoft.com/office/drawing/2010/main" xmlns:pic="http://schemas.openxmlformats.org/drawingml/2006/picture" xmlns:adec="http://schemas.microsoft.com/office/drawing/2017/decorative" xmlns:a="http://schemas.openxmlformats.org/drawingml/2006/main">
+            <w:pict w14:anchorId="4F2C0BAC">
+              <v:shapetype id="_x0000_t202" coordsize="21600,21600" o:spt="202" path="m,l,21600r21600,l21600,xe" w14:anchorId="2E2DABF6">
                 <v:stroke joinstyle="miter"/>
                 <v:path gradientshapeok="t" o:connecttype="rect"/>
               </v:shapetype>
-              <v:shape id="Cuadro de texto 2" o:spid="_x0000_s1026" type="#_x0000_t202" alt="&quot;&quot;" style="position:absolute;left:0;text-align:left;margin-left:-19.8pt;margin-top:36.75pt;width:488.95pt;height:115.5pt;z-index:251663360;visibility:visible;mso-wrap-style:square;mso-width-percent:0;mso-height-percent:0;mso-wrap-distance-left:9pt;mso-wrap-distance-top:3.6pt;mso-wrap-distance-right:9pt;mso-wrap-distance-bottom:3.6pt;mso-position-horizontal:absolute;mso-position-horizontal-relative:text;mso-position-vertical:absolute;mso-position-vertical-relative:text;mso-width-percent:0;mso-height-percent:0;mso-width-relative:margin;mso-height-relative:margin;v-text-anchor:top" o:gfxdata="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" filled="f" stroked="f">
+              <v:shape id="Cuadro de texto 2" style="position:absolute;left:0;text-align:left;margin-left:-19.8pt;margin-top:36.75pt;width:488.95pt;height:115.5pt;z-index:251663360;visibility:visible;mso-wrap-style:square;mso-width-percent:0;mso-height-percent:0;mso-wrap-distance-left:9pt;mso-wrap-distance-top:3.6pt;mso-wrap-distance-right:9pt;mso-wrap-distance-bottom:3.6pt;mso-position-horizontal:absolute;mso-position-horizontal-relative:text;mso-position-vertical:absolute;mso-position-vertical-relative:text;mso-width-percent:0;mso-height-percent:0;mso-width-relative:margin;mso-height-relative:margin;v-text-anchor:top" alt="&quot;&quot;" o:spid="_x0000_s1026" filled="f" stroked="f" type="#_x0000_t202" o:gfxdata="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">
                 <v:textbox>
                   <w:txbxContent>
                     <w:p>
@@ -2764,7 +2764,6 @@
       </w:pPr>
       <w:bookmarkStart w:id="0" w:name="_Toc141015236"/>
       <w:r>
-        <w:lastRenderedPageBreak/>
         <w:t>Introducción</w:t>
       </w:r>
       <w:bookmarkEnd w:id="0"/>
@@ -2791,7 +2790,6 @@
         <w:pStyle w:val="Video"/>
       </w:pPr>
       <w:r>
-        <w:lastRenderedPageBreak/>
         <w:t>Evaluación de la ciberseguridad en la organización</w:t>
       </w:r>
     </w:p>
@@ -2944,7 +2942,6 @@
           </w:p>
           <w:p>
             <w:r>
-              <w:lastRenderedPageBreak/>
               <w:t xml:space="preserve">Las mediciones, tanto para el café como para la seguridad de computación, implican muchos esfuerzos cada vez más interdependientes y estratégicos.  </w:t>
             </w:r>
           </w:p>
@@ -2974,6 +2971,11 @@
             </w:r>
             <w:r>
               <w:t>los profesionales de la seguridad no sólo protegen los activos de la empresa, sino que contribuyen a su éxito financiero y competitivo.</w:t>
+            </w:r>
+          </w:p>
+          <w:p>
+            <w:r>
+              <w:t>La información sobre el funcionamiento de la seguridad informática será más relevante a nivel global y estratégico.</w:t>
             </w:r>
           </w:p>
         </w:tc>
@@ -2995,7 +2997,6 @@
       </w:pPr>
       <w:bookmarkStart w:id="1" w:name="_Toc141015237"/>
       <w:r>
-        <w:lastRenderedPageBreak/>
         <w:t>Métodos de métricas e indicadores de monitoreo</w:t>
       </w:r>
       <w:bookmarkEnd w:id="1"/>
@@ -3157,7 +3158,6 @@
           <w:b/>
           <w:bCs/>
         </w:rPr>
-        <w:lastRenderedPageBreak/>
         <w:t>No es cuestión de recopilar muchos datos</w:t>
       </w:r>
       <w:r>
@@ -3273,7 +3273,6 @@
     </w:p>
     <w:p>
       <w:r>
-        <w:lastRenderedPageBreak/>
         <w:t>Cualquier medición se vuelve problemática cuando se realiza de forma deficiente y cuando quienes miden no son suficientemente críticos con sus propios métodos. Los problemas que pueden surgir de los intentos poco sofisticados de medir la seguridad pueden incluir cuestiones de calidad de los datos, rigor empírico o el hecho de que las métricas se utilicen de forma inmadura o engañosa.</w:t>
       </w:r>
     </w:p>
@@ -3289,11 +3288,7 @@
     </w:p>
     <w:p>
       <w:r>
-        <w:t xml:space="preserve">La matriz de riesgos se ha convertido en el motor de algunas de las metodologías de evaluación de riesgos de seguridad más comunes hoy en día, utilizadas como metodología formal de evaluación y gestión de riesgos de la organización, como exigen algunos marcos de cumplimiento. En estos casos, la matriz no actúa como un prototipo inicial de medición de riesgos que conduce a más preguntas y métricas, sino como el resultado final del proceso de evaluación de riesgos. El asunto no es abandonar la </w:t>
-      </w:r>
-      <w:r>
-        <w:lastRenderedPageBreak/>
-        <w:t>matriz de riesgos como medio de apoyo a las decisiones de seguridad, pero sí utilizarla para fines diferentes a los acostumbrados, como se puede ver a continuación:</w:t>
+        <w:t>La matriz de riesgos se ha convertido en el motor de algunas de las metodologías de evaluación de riesgos de seguridad más comunes hoy en día, utilizadas como metodología formal de evaluación y gestión de riesgos de la organización, como exigen algunos marcos de cumplimiento. En estos casos, la matriz no actúa como un prototipo inicial de medición de riesgos que conduce a más preguntas y métricas, sino como el resultado final del proceso de evaluación de riesgos. El asunto no es abandonar la matriz de riesgos como medio de apoyo a las decisiones de seguridad, pero sí utilizarla para fines diferentes a los acostumbrados, como se puede ver a continuación:</w:t>
       </w:r>
     </w:p>
     <w:p>
@@ -3403,7 +3398,6 @@
         <w:rPr>
           <w:lang w:val="es-419" w:eastAsia="es-CO"/>
         </w:rPr>
-        <w:lastRenderedPageBreak/>
         <w:t>“</w:t>
       </w:r>
       <w:r>
@@ -3459,7 +3453,6 @@
         <w:pStyle w:val="Video"/>
       </w:pPr>
       <w:r>
-        <w:lastRenderedPageBreak/>
         <w:t>Reevaluando las métricas de seguridad</w:t>
       </w:r>
     </w:p>
@@ -3607,7 +3600,6 @@
           </w:p>
           <w:p>
             <w:r>
-              <w:lastRenderedPageBreak/>
               <w:t>El análisis de las métricas de seguridad implica la identificación de herramientas y técnicas para crear inteligencia procesable y aprendizaje organizativo.</w:t>
             </w:r>
           </w:p>
@@ -3688,7 +3680,6 @@
           </w:p>
           <w:p>
             <w:r>
-              <w:lastRenderedPageBreak/>
               <w:t xml:space="preserve">En otras ocasiones, la mayoría de estas métricas parten de datos poco fiables que deben complementarse con datos no empíricos.  </w:t>
             </w:r>
           </w:p>
@@ -3791,7 +3782,6 @@
       </w:pPr>
       <w:bookmarkStart w:id="10" w:name="_Toc141015242"/>
       <w:r>
-        <w:lastRenderedPageBreak/>
         <w:t>“</w:t>
       </w:r>
       <w:r>
@@ -3881,7 +3871,6 @@
           <w:bCs/>
           <w:lang w:val="es-419" w:eastAsia="es-CO"/>
         </w:rPr>
-        <w:lastRenderedPageBreak/>
         <w:t>Figura 1</w:t>
       </w:r>
       <w:r>
@@ -4075,7 +4064,6 @@
           <w:bCs/>
           <w:lang w:val="es-419" w:eastAsia="es-CO"/>
         </w:rPr>
-        <w:lastRenderedPageBreak/>
         <w:t>Actividades</w:t>
       </w:r>
       <w:r>
@@ -4233,7 +4221,6 @@
         <w:rPr>
           <w:lang w:val="es-419" w:eastAsia="es-CO"/>
         </w:rPr>
-        <w:lastRenderedPageBreak/>
         <w:t>La integridad de los sistemas de información, traduce la capacidad de seguridad de una organización. Tal seguridad supone medidas de confianza, acciones de desarrollo y acciones operativas. Mediante artefactos de desarrollo, pruebas e informes, se fortalece permanentemente la seguridad y se preserva la integridad de los sistemas de información.</w:t>
       </w:r>
     </w:p>
@@ -4379,14 +4366,7 @@
         <w:rPr>
           <w:lang w:val="es-419" w:eastAsia="es-CO"/>
         </w:rPr>
-        <w:t xml:space="preserve">: primera visita de verificación del estado del sistema y de los equipos, objetivo primordial para identificar áreas potenciales de </w:t>
-      </w:r>
-      <w:r>
-        <w:rPr>
-          <w:lang w:val="es-419" w:eastAsia="es-CO"/>
-        </w:rPr>
-        <w:lastRenderedPageBreak/>
-        <w:t xml:space="preserve">preocupación o sospecha. </w:t>
+        <w:t xml:space="preserve">: primera visita de verificación del estado del sistema y de los equipos, objetivo primordial para identificar áreas potenciales de preocupación o sospecha. </w:t>
       </w:r>
       <w:r>
         <w:rPr>
@@ -4610,7 +4590,6 @@
           <w:bCs/>
           <w:lang w:val="es-419" w:eastAsia="es-CO"/>
         </w:rPr>
-        <w:lastRenderedPageBreak/>
         <w:t>Examinar el sistema</w:t>
       </w:r>
       <w:r>
@@ -4787,14 +4766,7 @@
         <w:rPr>
           <w:lang w:val="es-419" w:eastAsia="es-CO"/>
         </w:rPr>
-        <w:t xml:space="preserve">Cada herramienta utilizada proporciona un método para la identificación de los problemas descubiertos. </w:t>
-      </w:r>
-      <w:r>
-        <w:rPr>
-          <w:lang w:val="es-419" w:eastAsia="es-CO"/>
-        </w:rPr>
-        <w:lastRenderedPageBreak/>
-        <w:t>Esos datos se proporcionan al personal de administración del sistema, a través de informe que permita corregir cualquier deficiencia o debilidad de impacto significativo tan pronto como sea posible.</w:t>
+        <w:t>Cada herramienta utilizada proporciona un método para la identificación de los problemas descubiertos. Esos datos se proporcionan al personal de administración del sistema, a través de informe que permita corregir cualquier deficiencia o debilidad de impacto significativo tan pronto como sea posible.</w:t>
       </w:r>
     </w:p>
     <w:p>
@@ -4979,14 +4951,7 @@
         <w:rPr>
           <w:lang w:val="es-419" w:eastAsia="es-CO"/>
         </w:rPr>
-        <w:t xml:space="preserve">ompletado el SAR y las revisiones del SSP como resultado de la evaluación, se genera una Carta de Certificación para el </w:t>
-      </w:r>
-      <w:r>
-        <w:rPr>
-          <w:lang w:val="es-419" w:eastAsia="es-CO"/>
-        </w:rPr>
-        <w:lastRenderedPageBreak/>
-        <w:t>AO indicando los resultados de la evaluación y la opinión del evaluador sobre los riesgos del sistema.</w:t>
+        <w:t>ompletado el SAR y las revisiones del SSP como resultado de la evaluación, se genera una Carta de Certificación para el AO indicando los resultados de la evaluación y la opinión del evaluador sobre los riesgos del sistema.</w:t>
       </w:r>
     </w:p>
     <w:p>
@@ -5080,7 +5045,6 @@
         <w:rPr>
           <w:lang w:val="es-419" w:eastAsia="es-CO"/>
         </w:rPr>
-        <w:lastRenderedPageBreak/>
         <w:t>El NIST en la Guía para la evaluación de controles de seguridad (2010), hace las siguientes recomendaciones a las organizaciones interesadas en llevar a cabo evaluaciones técnicas de seguridad y garantizar que las pruebas y exámenes técnicos de seguridad proporcionen el máximo valor:</w:t>
       </w:r>
     </w:p>
@@ -5268,14 +5232,7 @@
         <w:rPr>
           <w:lang w:val="es-419" w:eastAsia="es-CO"/>
         </w:rPr>
-        <w:t xml:space="preserve">Dentro del marco del proceso RMF, el SP 800-53A proporciona la guía especializada y el flujo del proceso para llevar a cabo las pruebas reales y los eventos de </w:t>
-      </w:r>
-      <w:r>
-        <w:rPr>
-          <w:lang w:val="es-419" w:eastAsia="es-CO"/>
-        </w:rPr>
-        <w:lastRenderedPageBreak/>
-        <w:t>evaluación en cada control de seguridad implementado en el sistema o aplicación bajo evaluación. El paso 4 del RMF - evaluación - es el paso dirigido dentro del RMF (SP 800-37, rev. 1) que proporciona la guía general para llevarlo a cabo (ver figura).</w:t>
+        <w:t>Dentro del marco del proceso RMF, el SP 800-53A proporciona la guía especializada y el flujo del proceso para llevar a cabo las pruebas reales y los eventos de evaluación en cada control de seguridad implementado en el sistema o aplicación bajo evaluación. El paso 4 del RMF - evaluación - es el paso dirigido dentro del RMF (SP 800-37, rev. 1) que proporciona la guía general para llevarlo a cabo (ver figura).</w:t>
       </w:r>
     </w:p>
     <w:p>
@@ -5417,7 +5374,6 @@
       <w:bookmarkStart w:id="14" w:name="_Toc138850146"/>
       <w:bookmarkStart w:id="15" w:name="_Toc141015245"/>
       <w:r>
-        <w:lastRenderedPageBreak/>
         <w:t>Métodos de evaluación</w:t>
       </w:r>
       <w:bookmarkEnd w:id="13"/>
@@ -5549,7 +5505,6 @@
           <w:bCs/>
           <w:lang w:val="es-419" w:eastAsia="es-CO"/>
         </w:rPr>
-        <w:lastRenderedPageBreak/>
         <w:t>Entrevista</w:t>
       </w:r>
       <w:r>
@@ -5702,14 +5657,7 @@
         <w:rPr>
           <w:lang w:val="es-419" w:eastAsia="es-CO"/>
         </w:rPr>
-        <w:t xml:space="preserve">Aunque las pruebas pueden proporcionar una imagen más precisa de la postura de seguridad de una organización que la que se obtiene a través de los exámenes, son más intrusivas y pueden afectar a los sistemas o redes del entorno objetivo. El nivel de </w:t>
-      </w:r>
-      <w:r>
-        <w:rPr>
-          <w:lang w:val="es-419" w:eastAsia="es-CO"/>
-        </w:rPr>
-        <w:lastRenderedPageBreak/>
-        <w:t>impacto potencial depende de los tipos específicos de técnicas de prueba utilizados, que pueden interactuar con los sistemas y redes de destino de varias maneras, como el envío de paquetes de red normales para determinar los puertos abiertos y cerrados, o el envío de paquetes especialmente diseñados para probar las vulnerabilidades. Cada vez que una prueba o probador interactúa directamente con un sistema o red, existe la posibilidad de que se produzcan paradas inesperadas del sistema y otras condiciones de denegación de servicio. Las organizaciones deben determinar sus niveles aceptables de intrusión cuando decidan qué técnicas utilizar. Excluir las pruebas conocidas por crear condiciones de denegación de servicio y otras interrupciones puede ayudar a reducir estos impactos negativos.</w:t>
+        <w:t>Aunque las pruebas pueden proporcionar una imagen más precisa de la postura de seguridad de una organización que la que se obtiene a través de los exámenes, son más intrusivas y pueden afectar a los sistemas o redes del entorno objetivo. El nivel de impacto potencial depende de los tipos específicos de técnicas de prueba utilizados, que pueden interactuar con los sistemas y redes de destino de varias maneras, como el envío de paquetes de red normales para determinar los puertos abiertos y cerrados, o el envío de paquetes especialmente diseñados para probar las vulnerabilidades. Cada vez que una prueba o probador interactúa directamente con un sistema o red, existe la posibilidad de que se produzcan paradas inesperadas del sistema y otras condiciones de denegación de servicio. Las organizaciones deben determinar sus niveles aceptables de intrusión cuando decidan qué técnicas utilizar. Excluir las pruebas conocidas por crear condiciones de denegación de servicio y otras interrupciones puede ayudar a reducir estos impactos negativos.</w:t>
       </w:r>
     </w:p>
     <w:p>
@@ -6034,7 +5982,6 @@
               <w:rPr>
                 <w:b/>
               </w:rPr>
-              <w:lastRenderedPageBreak/>
               <w:t xml:space="preserve">Síntesis del video: </w:t>
             </w:r>
             <w:r>
@@ -6217,7 +6164,6 @@
               <w:rPr>
                 <w:szCs w:val="28"/>
               </w:rPr>
-              <w:lastRenderedPageBreak/>
               <w:t xml:space="preserve">Además de los usos internos, el sistema SIEM ha demostrado su utilidad a divisiones de </w:t>
             </w:r>
             <w:r>
@@ -6399,7 +6345,6 @@
           <w:bCs/>
           <w:lang w:val="es-419" w:eastAsia="es-CO"/>
         </w:rPr>
-        <w:lastRenderedPageBreak/>
         <w:t>Creación de filtros o reglas y temporizadores</w:t>
       </w:r>
       <w:r>
@@ -6660,7 +6605,6 @@
           <w:bCs/>
           <w:lang w:val="es-419" w:eastAsia="es-CO"/>
         </w:rPr>
-        <w:lastRenderedPageBreak/>
         <w:t>Seguridad de los puntos finales</w:t>
       </w:r>
       <w:r>
@@ -6806,14 +6750,7 @@
         <w:rPr>
           <w:lang w:val="es-419" w:eastAsia="es-CO"/>
         </w:rPr>
-        <w:t xml:space="preserve">Por último, y quizás lo más importante, de contar con el sistema SIEM es poder reducir drásticamente la superficie de ataque de una organización, </w:t>
-      </w:r>
-      <w:r>
-        <w:rPr>
-          <w:lang w:val="es-419" w:eastAsia="es-CO"/>
-        </w:rPr>
-        <w:lastRenderedPageBreak/>
-        <w:t>lo que, combinado con las capacidades de reconocimiento, alerta y respuesta más rápidas proporcionadas por el SIEM, traerá beneficios al reducir la probabilidad de una violación de la seguridad y minimizar las pérdidas potenciales ocurridas durante una violación de la seguridad u otro tipo de evento de pérdida.</w:t>
+        <w:t>Por último, y quizás lo más importante, de contar con el sistema SIEM es poder reducir drásticamente la superficie de ataque de una organización, lo que, combinado con las capacidades de reconocimiento, alerta y respuesta más rápidas proporcionadas por el SIEM, traerá beneficios al reducir la probabilidad de una violación de la seguridad y minimizar las pérdidas potenciales ocurridas durante una violación de la seguridad u otro tipo de evento de pérdida.</w:t>
       </w:r>
     </w:p>
     <w:p>
@@ -6917,7 +6854,6 @@
       </w:pPr>
       <w:bookmarkStart w:id="26" w:name="_Toc141015252"/>
       <w:r>
-        <w:lastRenderedPageBreak/>
         <w:t>Fundamentos de</w:t>
       </w:r>
       <w:r>
@@ -7157,7 +7093,6 @@
           <w:bCs/>
           <w:lang w:val="es-419" w:eastAsia="es-CO"/>
         </w:rPr>
-        <w:lastRenderedPageBreak/>
         <w:t>Análisis</w:t>
       </w:r>
       <w:r>
@@ -7397,7 +7332,6 @@
       </w:pPr>
       <w:bookmarkStart w:id="28" w:name="_Toc141015254"/>
       <w:r>
-        <w:lastRenderedPageBreak/>
         <w:t>Alcance</w:t>
       </w:r>
       <w:bookmarkEnd w:id="28"/>
@@ -7601,7 +7535,6 @@
           <w:bCs/>
           <w:lang w:val="es-419" w:eastAsia="es-CO"/>
         </w:rPr>
-        <w:lastRenderedPageBreak/>
         <w:t>Análisis</w:t>
       </w:r>
       <w:r>
@@ -7832,7 +7765,6 @@
       </w:pPr>
       <w:bookmarkStart w:id="29" w:name="_Toc141015255"/>
       <w:r>
-        <w:lastRenderedPageBreak/>
         <w:t>Técnicas de recopilación de información (</w:t>
       </w:r>
       <w:r>
@@ -7935,14 +7867,7 @@
         <w:rPr>
           <w:lang w:val="es-419" w:eastAsia="es-CO"/>
         </w:rPr>
-        <w:t xml:space="preserve"> y la informática/analítica son las principales áreas de crecimiento tecnológico en la </w:t>
-      </w:r>
-      <w:r>
-        <w:rPr>
-          <w:lang w:val="es-419" w:eastAsia="es-CO"/>
-        </w:rPr>
-        <w:lastRenderedPageBreak/>
-        <w:t>actualidad, respondiendo a la necesidad de las organizaciones de aprovechar los datos almacenados para obtener resultados específicos.</w:t>
+        <w:t xml:space="preserve"> y la informática/analítica son las principales áreas de crecimiento tecnológico en la actualidad, respondiendo a la necesidad de las organizaciones de aprovechar los datos almacenados para obtener resultados específicos.</w:t>
       </w:r>
     </w:p>
     <w:p>
@@ -8130,7 +8055,6 @@
           <w:bCs/>
           <w:lang w:val="es-419" w:eastAsia="es-CO"/>
         </w:rPr>
-        <w:lastRenderedPageBreak/>
         <w:t>Rastreo</w:t>
       </w:r>
       <w:r>
@@ -8387,7 +8311,6 @@
           <w:bCs/>
           <w:lang w:val="es-419" w:eastAsia="es-CO"/>
         </w:rPr>
-        <w:lastRenderedPageBreak/>
         <w:t>La amenaza de internet</w:t>
       </w:r>
       <w:r>
@@ -8590,14 +8513,7 @@
         <w:rPr>
           <w:lang w:val="es-419" w:eastAsia="es-CO"/>
         </w:rPr>
-        <w:t xml:space="preserve">stán apareciendo en masa ofreciendo una manera de hacer negocios, compartir datos, conocer personas, encontrar nuevas oportunidades. Pero, conlleva una gran responsabilidad en cuanto a la información que se comparte. No debería sorprender que cuando una </w:t>
-      </w:r>
-      <w:r>
-        <w:rPr>
-          <w:lang w:val="es-419" w:eastAsia="es-CO"/>
-        </w:rPr>
-        <w:lastRenderedPageBreak/>
-        <w:t>residencia es robada durante, por ejemplo, un período de vacaciones, la primera pregunta que se haga sea: ¿sabía alguien que estaba fuera?</w:t>
+        <w:t>stán apareciendo en masa ofreciendo una manera de hacer negocios, compartir datos, conocer personas, encontrar nuevas oportunidades. Pero, conlleva una gran responsabilidad en cuanto a la información que se comparte. No debería sorprender que cuando una residencia es robada durante, por ejemplo, un período de vacaciones, la primera pregunta que se haga sea: ¿sabía alguien que estaba fuera?</w:t>
       </w:r>
     </w:p>
     <w:p>
@@ -8820,7 +8736,6 @@
       </w:pPr>
       <w:bookmarkStart w:id="32" w:name="_Toc141015258"/>
       <w:r>
-        <w:lastRenderedPageBreak/>
         <w:t>Aplicación</w:t>
       </w:r>
       <w:bookmarkEnd w:id="32"/>
@@ -9010,7 +8925,6 @@
       </w:pPr>
       <w:bookmarkStart w:id="33" w:name="_Toc141015259"/>
       <w:r>
-        <w:lastRenderedPageBreak/>
         <w:t>Síntesis</w:t>
       </w:r>
       <w:bookmarkEnd w:id="33"/>
@@ -9097,7 +9011,6 @@
       </w:pPr>
       <w:bookmarkStart w:id="34" w:name="_Toc141015260"/>
       <w:r>
-        <w:lastRenderedPageBreak/>
         <w:t>Material complementario</w:t>
       </w:r>
       <w:bookmarkEnd w:id="34"/>
@@ -9488,7 +9401,6 @@
       </w:pPr>
       <w:bookmarkStart w:id="35" w:name="_Toc141015261"/>
       <w:r>
-        <w:lastRenderedPageBreak/>
         <w:t>Glosario</w:t>
       </w:r>
       <w:bookmarkEnd w:id="35"/>
@@ -9835,7 +9747,6 @@
       </w:pPr>
       <w:bookmarkStart w:id="36" w:name="_Toc141015262"/>
       <w:r>
-        <w:lastRenderedPageBreak/>
         <w:t>Referencias bibliográficas</w:t>
       </w:r>
       <w:bookmarkEnd w:id="36"/>
@@ -10225,7 +10136,6 @@
       </w:pPr>
       <w:bookmarkStart w:id="37" w:name="_Toc141015263"/>
       <w:r>
-        <w:lastRenderedPageBreak/>
         <w:t>Créditos</w:t>
       </w:r>
       <w:bookmarkEnd w:id="37"/>
@@ -10839,7 +10749,6 @@
               <w:pStyle w:val="TextoTablas"/>
             </w:pPr>
             <w:r>
-              <w:lastRenderedPageBreak/>
               <w:t xml:space="preserve">Luis Gabriel Urueta </w:t>
             </w:r>
             <w:r>
@@ -10983,6 +10892,7 @@
         <w:docPartUnique/>
       </w:docPartObj>
     </w:sdtPr>
+    <w:sdtEndPr/>
     <w:sdtContent>
       <w:p>
         <w:pPr>
@@ -11010,6 +10920,7 @@
         <w:docPartUnique/>
       </w:docPartObj>
     </w:sdtPr>
+    <w:sdtEndPr/>
     <w:sdtContent>
       <w:p>
         <w:pPr>
@@ -11104,13 +11015,13 @@
                 </wp:anchor>
               </w:drawing>
             </mc:Choice>
-            <mc:Fallback>
-              <w:pict>
-                <v:shapetype w14:anchorId="797C42AF" id="_x0000_t202" coordsize="21600,21600" o:spt="202" path="m,l,21600r21600,l21600,xe">
+            <mc:Fallback xmlns:adec="http://schemas.microsoft.com/office/drawing/2017/decorative" xmlns:a="http://schemas.openxmlformats.org/drawingml/2006/main">
+              <w:pict w14:anchorId="4BCFFBE0">
+                <v:shapetype id="_x0000_t202" coordsize="21600,21600" o:spt="202" path="m,l,21600r21600,l21600,xe" w14:anchorId="797C42AF">
                   <v:stroke joinstyle="miter"/>
                   <v:path gradientshapeok="t" o:connecttype="rect"/>
                 </v:shapetype>
-                <v:shape id="_x0000_s1027" type="#_x0000_t202" alt="&quot;&quot;" style="position:absolute;left:0;text-align:left;margin-left:16.1pt;margin-top:.65pt;width:455.15pt;height:41.4pt;z-index:251661312;visibility:visible;mso-wrap-style:square;mso-width-percent:0;mso-height-percent:0;mso-wrap-distance-left:9pt;mso-wrap-distance-top:3.6pt;mso-wrap-distance-right:9pt;mso-wrap-distance-bottom:3.6pt;mso-position-horizontal:absolute;mso-position-horizontal-relative:text;mso-position-vertical:absolute;mso-position-vertical-relative:text;mso-width-percent:0;mso-height-percent:0;mso-width-relative:margin;mso-height-relative:margin;v-text-anchor:top" o:gfxdata="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" stroked="f">
+                <v:shape id="_x0000_s1027" style="position:absolute;left:0;text-align:left;margin-left:16.1pt;margin-top:.65pt;width:455.15pt;height:41.4pt;z-index:251661312;visibility:visible;mso-wrap-style:square;mso-width-percent:0;mso-height-percent:0;mso-wrap-distance-left:9pt;mso-wrap-distance-top:3.6pt;mso-wrap-distance-right:9pt;mso-wrap-distance-bottom:3.6pt;mso-position-horizontal:absolute;mso-position-horizontal-relative:text;mso-position-vertical:absolute;mso-position-vertical-relative:text;mso-width-percent:0;mso-height-percent:0;mso-width-relative:margin;mso-height-relative:margin;v-text-anchor:top" alt="&quot;&quot;" stroked="f" type="#_x0000_t202" o:gfxdata="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">
                   <v:textbox>
                     <w:txbxContent>
                       <w:p>
@@ -15252,6 +15163,15 @@
 </file>
 
 <file path=customXml/item1.xml><?xml version="1.0" encoding="utf-8"?>
+<?mso-contentType ?>
+<FormTemplates xmlns="http://schemas.microsoft.com/sharepoint/v3/contenttype/forms">
+  <Display>DocumentLibraryForm</Display>
+  <Edit>DocumentLibraryForm</Edit>
+  <New>DocumentLibraryForm</New>
+</FormTemplates>
+</file>
+
+<file path=customXml/item2.xml><?xml version="1.0" encoding="utf-8"?>
 <p:properties xmlns:p="http://schemas.microsoft.com/office/2006/metadata/properties" xmlns:xsi="http://www.w3.org/2001/XMLSchema-instance" xmlns:pc="http://schemas.microsoft.com/office/infopath/2007/PartnerControls">
   <documentManagement>
     <TaxCatchAll xmlns="cb45339b-ced9-4d0d-8f64-77573914d53b" xsi:nil="true"/>
@@ -15262,11 +15182,11 @@
 </p:properties>
 </file>
 
-<file path=customXml/item2.xml><?xml version="1.0" encoding="utf-8"?>
+<file path=customXml/item3.xml><?xml version="1.0" encoding="utf-8"?>
 <b:Sources xmlns:b="http://schemas.openxmlformats.org/officeDocument/2006/bibliography" xmlns="http://schemas.openxmlformats.org/officeDocument/2006/bibliography" SelectedStyle="\APASixthEditionOfficeOnline.xsl" StyleName="APA" Version="6"/>
 </file>
 
-<file path=customXml/item3.xml><?xml version="1.0" encoding="utf-8"?>
+<file path=customXml/item4.xml><?xml version="1.0" encoding="utf-8"?>
 <ct:contentTypeSchema xmlns:ct="http://schemas.microsoft.com/office/2006/metadata/contentType" xmlns:ma="http://schemas.microsoft.com/office/2006/metadata/properties/metaAttributes" ct:_="" ma:_="" ma:contentTypeName="Documento" ma:contentTypeID="0x01010049282E1EDBE9234EA9E6D38F720E265F" ma:contentTypeVersion="14" ma:contentTypeDescription="Crear nuevo documento." ma:contentTypeScope="" ma:versionID="a42ff07cf646412a9d19debe8c6d4daf">
   <xsd:schema xmlns:xsd="http://www.w3.org/2001/XMLSchema" xmlns:xs="http://www.w3.org/2001/XMLSchema" xmlns:p="http://schemas.microsoft.com/office/2006/metadata/properties" xmlns:ns2="cb45339b-ced9-4d0d-8f64-77573914d53b" xmlns:ns3="43a3ca16-9c26-4813-b83f-4aec9927b43f" targetNamespace="http://schemas.microsoft.com/office/2006/metadata/properties" ma:root="true" ma:fieldsID="1ea4cc88dd4224d348cb845d53979881" ns2:_="" ns3:_="">
     <xsd:import namespace="cb45339b-ced9-4d0d-8f64-77573914d53b"/>
@@ -15495,16 +15415,15 @@
 </ct:contentTypeSchema>
 </file>
 
-<file path=customXml/item4.xml><?xml version="1.0" encoding="utf-8"?>
-<?mso-contentType ?>
-<FormTemplates xmlns="http://schemas.microsoft.com/sharepoint/v3/contenttype/forms">
-  <Display>DocumentLibraryForm</Display>
-  <Edit>DocumentLibraryForm</Edit>
-  <New>DocumentLibraryForm</New>
-</FormTemplates>
+<file path=customXml/itemProps1.xml><?xml version="1.0" encoding="utf-8"?>
+<ds:datastoreItem xmlns:ds="http://schemas.openxmlformats.org/officeDocument/2006/customXml" ds:itemID="{061EF291-0903-4949-AE29-A1B9B9ADE4C0}">
+  <ds:schemaRefs>
+    <ds:schemaRef ds:uri="http://schemas.microsoft.com/sharepoint/v3/contenttype/forms"/>
+  </ds:schemaRefs>
+</ds:datastoreItem>
 </file>
 
-<file path=customXml/itemProps1.xml><?xml version="1.0" encoding="utf-8"?>
+<file path=customXml/itemProps2.xml><?xml version="1.0" encoding="utf-8"?>
 <ds:datastoreItem xmlns:ds="http://schemas.openxmlformats.org/officeDocument/2006/customXml" ds:itemID="{BF4E516C-F94F-44ED-841D-7681A4EB7F37}">
   <ds:schemaRefs>
     <ds:schemaRef ds:uri="http://schemas.microsoft.com/office/2006/metadata/properties"/>
@@ -15515,7 +15434,7 @@
 </ds:datastoreItem>
 </file>
 
-<file path=customXml/itemProps2.xml><?xml version="1.0" encoding="utf-8"?>
+<file path=customXml/itemProps3.xml><?xml version="1.0" encoding="utf-8"?>
 <ds:datastoreItem xmlns:ds="http://schemas.openxmlformats.org/officeDocument/2006/customXml" ds:itemID="{E8AB44A3-7C62-4BD2-82ED-8ABC209970FA}">
   <ds:schemaRefs>
     <ds:schemaRef ds:uri="http://schemas.openxmlformats.org/officeDocument/2006/bibliography"/>
@@ -15523,7 +15442,7 @@
 </ds:datastoreItem>
 </file>
 
-<file path=customXml/itemProps3.xml><?xml version="1.0" encoding="utf-8"?>
+<file path=customXml/itemProps4.xml><?xml version="1.0" encoding="utf-8"?>
 <ds:datastoreItem xmlns:ds="http://schemas.openxmlformats.org/officeDocument/2006/customXml" ds:itemID="{DD7DCB96-3209-44C2-8F62-0AACB051EAEA}">
   <ds:schemaRefs>
     <ds:schemaRef ds:uri="http://schemas.microsoft.com/office/2006/metadata/contentType"/>
@@ -15540,12 +15459,4 @@
     <ds:schemaRef ds:uri="http://schemas.microsoft.com/internal/obd"/>
   </ds:schemaRefs>
 </ds:datastoreItem>
-</file>
-
-<file path=customXml/itemProps4.xml><?xml version="1.0" encoding="utf-8"?>
-<ds:datastoreItem xmlns:ds="http://schemas.openxmlformats.org/officeDocument/2006/customXml" ds:itemID="{061EF291-0903-4949-AE29-A1B9B9ADE4C0}">
-  <ds:schemaRefs>
-    <ds:schemaRef ds:uri="http://schemas.microsoft.com/sharepoint/v3/contenttype/forms"/>
-  </ds:schemaRefs>
-</ds:datastoreItem>
 </file>
</xml_diff>